<commit_message>
trying to end this
</commit_message>
<xml_diff>
--- a/well, this is mine/kur txt/MSACCESS/kur txt.docx
+++ b/well, this is mine/kur txt/MSACCESS/kur txt.docx
@@ -282,7 +282,17 @@
                 <w:sz w:val="28"/>
                 <w:szCs w:val="28"/>
               </w:rPr>
-              <w:t>Руководитель отделения</w:t>
+              <w:t>Заведующий</w:t>
+            </w:r>
+            <w:bookmarkStart w:id="0" w:name="_GoBack"/>
+            <w:bookmarkEnd w:id="0"/>
+            <w:r>
+              <w:rPr>
+                <w:rFonts w:ascii="Times New Roman" w:hAnsi="Times New Roman"/>
+                <w:sz w:val="28"/>
+                <w:szCs w:val="28"/>
+              </w:rPr>
+              <w:t xml:space="preserve"> отделения</w:t>
             </w:r>
           </w:p>
         </w:tc>
@@ -573,7 +583,7 @@
               </w:rPr>
               <w:t xml:space="preserve">Разработка </w:t>
             </w:r>
-            <w:bookmarkStart w:id="0" w:name="_Hlk34690588"/>
+            <w:bookmarkStart w:id="1" w:name="_Hlk34690588"/>
             <w:r>
               <w:rPr>
                 <w:rFonts w:eastAsia="Times New Roman" w:cs="Times New Roman"/>
@@ -582,7 +592,7 @@
               </w:rPr>
               <w:t xml:space="preserve">информационной </w:t>
             </w:r>
-            <w:bookmarkEnd w:id="0"/>
+            <w:bookmarkEnd w:id="1"/>
             <w:r>
               <w:rPr>
                 <w:rFonts w:eastAsia="Times New Roman" w:cs="Times New Roman"/>
@@ -1821,7 +1831,7 @@
           <w:r>
             <w:fldChar w:fldCharType="separate"/>
           </w:r>
-          <w:hyperlink w:anchor="_Toc132969656" w:history="1">
+          <w:hyperlink w:anchor="_Toc132973670" w:history="1">
             <w:r>
               <w:rPr>
                 <w:rStyle w:val="a7"/>
@@ -1845,7 +1855,7 @@
               <w:rPr>
                 <w:webHidden/>
               </w:rPr>
-              <w:instrText xml:space="preserve"> PAGEREF _Toc132969656 \h </w:instrText>
+              <w:instrText xml:space="preserve"> PAGEREF _Toc132973670 \h </w:instrText>
             </w:r>
             <w:r>
               <w:rPr>
@@ -1883,7 +1893,7 @@
               <w:lang w:eastAsia="ru-RU"/>
             </w:rPr>
           </w:pPr>
-          <w:hyperlink w:anchor="_Toc132969657" w:history="1">
+          <w:hyperlink w:anchor="_Toc132973671" w:history="1">
             <w:r>
               <w:rPr>
                 <w:rStyle w:val="a7"/>
@@ -1907,7 +1917,7 @@
               <w:rPr>
                 <w:webHidden/>
               </w:rPr>
-              <w:instrText xml:space="preserve"> PAGEREF _Toc132969657 \h </w:instrText>
+              <w:instrText xml:space="preserve"> PAGEREF _Toc132973671 \h </w:instrText>
             </w:r>
             <w:r>
               <w:rPr>
@@ -1945,7 +1955,7 @@
               <w:lang w:eastAsia="ru-RU"/>
             </w:rPr>
           </w:pPr>
-          <w:hyperlink w:anchor="_Toc132969658" w:history="1">
+          <w:hyperlink w:anchor="_Toc132973672" w:history="1">
             <w:r>
               <w:rPr>
                 <w:rStyle w:val="a7"/>
@@ -1986,7 +1996,7 @@
               <w:rPr>
                 <w:webHidden/>
               </w:rPr>
-              <w:instrText xml:space="preserve"> PAGEREF _Toc132969658 \h </w:instrText>
+              <w:instrText xml:space="preserve"> PAGEREF _Toc132973672 \h </w:instrText>
             </w:r>
             <w:r>
               <w:rPr>
@@ -2024,7 +2034,7 @@
               <w:lang w:eastAsia="ru-RU"/>
             </w:rPr>
           </w:pPr>
-          <w:hyperlink w:anchor="_Toc132969659" w:history="1">
+          <w:hyperlink w:anchor="_Toc132973673" w:history="1">
             <w:r>
               <w:rPr>
                 <w:rStyle w:val="a7"/>
@@ -2065,7 +2075,7 @@
               <w:rPr>
                 <w:webHidden/>
               </w:rPr>
-              <w:instrText xml:space="preserve"> PAGEREF _Toc132969659 \h </w:instrText>
+              <w:instrText xml:space="preserve"> PAGEREF _Toc132973673 \h </w:instrText>
             </w:r>
             <w:r>
               <w:rPr>
@@ -2103,7 +2113,7 @@
               <w:lang w:eastAsia="ru-RU"/>
             </w:rPr>
           </w:pPr>
-          <w:hyperlink w:anchor="_Toc132969660" w:history="1">
+          <w:hyperlink w:anchor="_Toc132973674" w:history="1">
             <w:r>
               <w:rPr>
                 <w:rStyle w:val="a7"/>
@@ -2144,7 +2154,7 @@
               <w:rPr>
                 <w:webHidden/>
               </w:rPr>
-              <w:instrText xml:space="preserve"> PAGEREF _Toc132969660 \h </w:instrText>
+              <w:instrText xml:space="preserve"> PAGEREF _Toc132973674 \h </w:instrText>
             </w:r>
             <w:r>
               <w:rPr>
@@ -2185,7 +2195,7 @@
               <w:lang w:eastAsia="ru-RU"/>
             </w:rPr>
           </w:pPr>
-          <w:hyperlink w:anchor="_Toc132969661" w:history="1">
+          <w:hyperlink w:anchor="_Toc132973675" w:history="1">
             <w:r>
               <w:rPr>
                 <w:rStyle w:val="a7"/>
@@ -2226,7 +2236,7 @@
               <w:rPr>
                 <w:webHidden/>
               </w:rPr>
-              <w:instrText xml:space="preserve"> PAGEREF _Toc132969661 \h </w:instrText>
+              <w:instrText xml:space="preserve"> PAGEREF _Toc132973675 \h </w:instrText>
             </w:r>
             <w:r>
               <w:rPr>
@@ -2267,7 +2277,7 @@
               <w:lang w:eastAsia="ru-RU"/>
             </w:rPr>
           </w:pPr>
-          <w:hyperlink w:anchor="_Toc132969662" w:history="1">
+          <w:hyperlink w:anchor="_Toc132973676" w:history="1">
             <w:r>
               <w:rPr>
                 <w:rStyle w:val="a7"/>
@@ -2308,7 +2318,7 @@
               <w:rPr>
                 <w:webHidden/>
               </w:rPr>
-              <w:instrText xml:space="preserve"> PAGEREF _Toc132969662 \h </w:instrText>
+              <w:instrText xml:space="preserve"> PAGEREF _Toc132973676 \h </w:instrText>
             </w:r>
             <w:r>
               <w:rPr>
@@ -2346,7 +2356,7 @@
               <w:lang w:eastAsia="ru-RU"/>
             </w:rPr>
           </w:pPr>
-          <w:hyperlink w:anchor="_Toc132969663" w:history="1">
+          <w:hyperlink w:anchor="_Toc132973677" w:history="1">
             <w:r>
               <w:rPr>
                 <w:rStyle w:val="a7"/>
@@ -2387,7 +2397,7 @@
               <w:rPr>
                 <w:webHidden/>
               </w:rPr>
-              <w:instrText xml:space="preserve"> PAGEREF _Toc132969663 \h </w:instrText>
+              <w:instrText xml:space="preserve"> PAGEREF _Toc132973677 \h </w:instrText>
             </w:r>
             <w:r>
               <w:rPr>
@@ -2428,7 +2438,7 @@
               <w:lang w:eastAsia="ru-RU"/>
             </w:rPr>
           </w:pPr>
-          <w:hyperlink w:anchor="_Toc132969664" w:history="1">
+          <w:hyperlink w:anchor="_Toc132973678" w:history="1">
             <w:r>
               <w:rPr>
                 <w:rStyle w:val="a7"/>
@@ -2469,7 +2479,7 @@
               <w:rPr>
                 <w:webHidden/>
               </w:rPr>
-              <w:instrText xml:space="preserve"> PAGEREF _Toc132969664 \h </w:instrText>
+              <w:instrText xml:space="preserve"> PAGEREF _Toc132973678 \h </w:instrText>
             </w:r>
             <w:r>
               <w:rPr>
@@ -2510,7 +2520,7 @@
               <w:lang w:eastAsia="ru-RU"/>
             </w:rPr>
           </w:pPr>
-          <w:hyperlink w:anchor="_Toc132969665" w:history="1">
+          <w:hyperlink w:anchor="_Toc132973679" w:history="1">
             <w:r>
               <w:rPr>
                 <w:rStyle w:val="a7"/>
@@ -2551,7 +2561,7 @@
               <w:rPr>
                 <w:webHidden/>
               </w:rPr>
-              <w:instrText xml:space="preserve"> PAGEREF _Toc132969665 \h </w:instrText>
+              <w:instrText xml:space="preserve"> PAGEREF _Toc132973679 \h </w:instrText>
             </w:r>
             <w:r>
               <w:rPr>
@@ -2592,7 +2602,7 @@
               <w:lang w:eastAsia="ru-RU"/>
             </w:rPr>
           </w:pPr>
-          <w:hyperlink w:anchor="_Toc132969666" w:history="1">
+          <w:hyperlink w:anchor="_Toc132973680" w:history="1">
             <w:r>
               <w:rPr>
                 <w:rStyle w:val="a7"/>
@@ -2633,7 +2643,7 @@
               <w:rPr>
                 <w:webHidden/>
               </w:rPr>
-              <w:instrText xml:space="preserve"> PAGEREF _Toc132969666 \h </w:instrText>
+              <w:instrText xml:space="preserve"> PAGEREF _Toc132973680 \h </w:instrText>
             </w:r>
             <w:r>
               <w:rPr>
@@ -2671,7 +2681,7 @@
               <w:lang w:eastAsia="ru-RU"/>
             </w:rPr>
           </w:pPr>
-          <w:hyperlink w:anchor="_Toc132969667" w:history="1">
+          <w:hyperlink w:anchor="_Toc132973681" w:history="1">
             <w:r>
               <w:rPr>
                 <w:rStyle w:val="a7"/>
@@ -2712,7 +2722,7 @@
               <w:rPr>
                 <w:webHidden/>
               </w:rPr>
-              <w:instrText xml:space="preserve"> PAGEREF _Toc132969667 \h </w:instrText>
+              <w:instrText xml:space="preserve"> PAGEREF _Toc132973681 \h </w:instrText>
             </w:r>
             <w:r>
               <w:rPr>
@@ -2750,7 +2760,7 @@
               <w:lang w:eastAsia="ru-RU"/>
             </w:rPr>
           </w:pPr>
-          <w:hyperlink w:anchor="_Toc132969668" w:history="1">
+          <w:hyperlink w:anchor="_Toc132973682" w:history="1">
             <w:r>
               <w:rPr>
                 <w:rStyle w:val="a7"/>
@@ -2791,7 +2801,7 @@
               <w:rPr>
                 <w:webHidden/>
               </w:rPr>
-              <w:instrText xml:space="preserve"> PAGEREF _Toc132969668 \h </w:instrText>
+              <w:instrText xml:space="preserve"> PAGEREF _Toc132973682 \h </w:instrText>
             </w:r>
             <w:r>
               <w:rPr>
@@ -2829,7 +2839,7 @@
               <w:lang w:eastAsia="ru-RU"/>
             </w:rPr>
           </w:pPr>
-          <w:hyperlink w:anchor="_Toc132969669" w:history="1">
+          <w:hyperlink w:anchor="_Toc132973683" w:history="1">
             <w:r>
               <w:rPr>
                 <w:rStyle w:val="a7"/>
@@ -2870,7 +2880,7 @@
               <w:rPr>
                 <w:webHidden/>
               </w:rPr>
-              <w:instrText xml:space="preserve"> PAGEREF _Toc132969669 \h </w:instrText>
+              <w:instrText xml:space="preserve"> PAGEREF _Toc132973683 \h </w:instrText>
             </w:r>
             <w:r>
               <w:rPr>
@@ -2908,7 +2918,7 @@
               <w:lang w:eastAsia="ru-RU"/>
             </w:rPr>
           </w:pPr>
-          <w:hyperlink w:anchor="_Toc132969670" w:history="1">
+          <w:hyperlink w:anchor="_Toc132973684" w:history="1">
             <w:r>
               <w:rPr>
                 <w:rStyle w:val="a7"/>
@@ -2956,7 +2966,7 @@
               <w:rPr>
                 <w:webHidden/>
               </w:rPr>
-              <w:instrText xml:space="preserve"> PAGEREF _Toc132969670 \h </w:instrText>
+              <w:instrText xml:space="preserve"> PAGEREF _Toc132973684 \h </w:instrText>
             </w:r>
             <w:r>
               <w:rPr>
@@ -2994,7 +3004,7 @@
               <w:lang w:eastAsia="ru-RU"/>
             </w:rPr>
           </w:pPr>
-          <w:hyperlink w:anchor="_Toc132969671" w:history="1">
+          <w:hyperlink w:anchor="_Toc132973685" w:history="1">
             <w:r>
               <w:rPr>
                 <w:rStyle w:val="a7"/>
@@ -3035,7 +3045,7 @@
               <w:rPr>
                 <w:webHidden/>
               </w:rPr>
-              <w:instrText xml:space="preserve"> PAGEREF _Toc132969671 \h </w:instrText>
+              <w:instrText xml:space="preserve"> PAGEREF _Toc132973685 \h </w:instrText>
             </w:r>
             <w:r>
               <w:rPr>
@@ -3073,7 +3083,7 @@
               <w:lang w:eastAsia="ru-RU"/>
             </w:rPr>
           </w:pPr>
-          <w:hyperlink w:anchor="_Toc132969672" w:history="1">
+          <w:hyperlink w:anchor="_Toc132973686" w:history="1">
             <w:r>
               <w:rPr>
                 <w:rStyle w:val="a7"/>
@@ -3114,7 +3124,7 @@
               <w:rPr>
                 <w:webHidden/>
               </w:rPr>
-              <w:instrText xml:space="preserve"> PAGEREF _Toc132969672 \h </w:instrText>
+              <w:instrText xml:space="preserve"> PAGEREF _Toc132973686 \h </w:instrText>
             </w:r>
             <w:r>
               <w:rPr>
@@ -3152,7 +3162,7 @@
               <w:lang w:eastAsia="ru-RU"/>
             </w:rPr>
           </w:pPr>
-          <w:hyperlink w:anchor="_Toc132969673" w:history="1">
+          <w:hyperlink w:anchor="_Toc132973687" w:history="1">
             <w:r>
               <w:rPr>
                 <w:rStyle w:val="a7"/>
@@ -3193,7 +3203,7 @@
               <w:rPr>
                 <w:webHidden/>
               </w:rPr>
-              <w:instrText xml:space="preserve"> PAGEREF _Toc132969673 \h </w:instrText>
+              <w:instrText xml:space="preserve"> PAGEREF _Toc132973687 \h </w:instrText>
             </w:r>
             <w:r>
               <w:rPr>
@@ -3231,7 +3241,7 @@
               <w:lang w:eastAsia="ru-RU"/>
             </w:rPr>
           </w:pPr>
-          <w:hyperlink w:anchor="_Toc132969674" w:history="1">
+          <w:hyperlink w:anchor="_Toc132973688" w:history="1">
             <w:r>
               <w:rPr>
                 <w:rStyle w:val="a7"/>
@@ -3272,7 +3282,7 @@
               <w:rPr>
                 <w:webHidden/>
               </w:rPr>
-              <w:instrText xml:space="preserve"> PAGEREF _Toc132969674 \h </w:instrText>
+              <w:instrText xml:space="preserve"> PAGEREF _Toc132973688 \h </w:instrText>
             </w:r>
             <w:r>
               <w:rPr>
@@ -3310,7 +3320,7 @@
               <w:lang w:eastAsia="ru-RU"/>
             </w:rPr>
           </w:pPr>
-          <w:hyperlink w:anchor="_Toc132969675" w:history="1">
+          <w:hyperlink w:anchor="_Toc132973689" w:history="1">
             <w:r>
               <w:rPr>
                 <w:rStyle w:val="a7"/>
@@ -3351,7 +3361,7 @@
               <w:rPr>
                 <w:webHidden/>
               </w:rPr>
-              <w:instrText xml:space="preserve"> PAGEREF _Toc132969675 \h </w:instrText>
+              <w:instrText xml:space="preserve"> PAGEREF _Toc132973689 \h </w:instrText>
             </w:r>
             <w:r>
               <w:rPr>
@@ -3389,7 +3399,7 @@
               <w:lang w:eastAsia="ru-RU"/>
             </w:rPr>
           </w:pPr>
-          <w:hyperlink w:anchor="_Toc132969676" w:history="1">
+          <w:hyperlink w:anchor="_Toc132973690" w:history="1">
             <w:r>
               <w:rPr>
                 <w:rStyle w:val="a7"/>
@@ -3430,7 +3440,7 @@
               <w:rPr>
                 <w:webHidden/>
               </w:rPr>
-              <w:instrText xml:space="preserve"> PAGEREF _Toc132969676 \h </w:instrText>
+              <w:instrText xml:space="preserve"> PAGEREF _Toc132973690 \h </w:instrText>
             </w:r>
             <w:r>
               <w:rPr>
@@ -3468,7 +3478,7 @@
               <w:lang w:eastAsia="ru-RU"/>
             </w:rPr>
           </w:pPr>
-          <w:hyperlink w:anchor="_Toc132969677" w:history="1">
+          <w:hyperlink w:anchor="_Toc132973691" w:history="1">
             <w:r>
               <w:rPr>
                 <w:rStyle w:val="a7"/>
@@ -3509,7 +3519,7 @@
               <w:rPr>
                 <w:webHidden/>
               </w:rPr>
-              <w:instrText xml:space="preserve"> PAGEREF _Toc132969677 \h </w:instrText>
+              <w:instrText xml:space="preserve"> PAGEREF _Toc132973691 \h </w:instrText>
             </w:r>
             <w:r>
               <w:rPr>
@@ -3547,7 +3557,7 @@
               <w:lang w:eastAsia="ru-RU"/>
             </w:rPr>
           </w:pPr>
-          <w:hyperlink w:anchor="_Toc132969678" w:history="1">
+          <w:hyperlink w:anchor="_Toc132973692" w:history="1">
             <w:r>
               <w:rPr>
                 <w:rStyle w:val="a7"/>
@@ -3588,7 +3598,7 @@
               <w:rPr>
                 <w:webHidden/>
               </w:rPr>
-              <w:instrText xml:space="preserve"> PAGEREF _Toc132969678 \h </w:instrText>
+              <w:instrText xml:space="preserve"> PAGEREF _Toc132973692 \h </w:instrText>
             </w:r>
             <w:r>
               <w:rPr>
@@ -3626,7 +3636,7 @@
               <w:lang w:eastAsia="ru-RU"/>
             </w:rPr>
           </w:pPr>
-          <w:hyperlink w:anchor="_Toc132969679" w:history="1">
+          <w:hyperlink w:anchor="_Toc132973693" w:history="1">
             <w:r>
               <w:rPr>
                 <w:rStyle w:val="a7"/>
@@ -3650,7 +3660,7 @@
               <w:rPr>
                 <w:webHidden/>
               </w:rPr>
-              <w:instrText xml:space="preserve"> PAGEREF _Toc132969679 \h </w:instrText>
+              <w:instrText xml:space="preserve"> PAGEREF _Toc132973693 \h </w:instrText>
             </w:r>
             <w:r>
               <w:rPr>
@@ -3688,7 +3698,7 @@
               <w:lang w:eastAsia="ru-RU"/>
             </w:rPr>
           </w:pPr>
-          <w:hyperlink w:anchor="_Toc132969680" w:history="1">
+          <w:hyperlink w:anchor="_Toc132973694" w:history="1">
             <w:r>
               <w:rPr>
                 <w:rStyle w:val="a7"/>
@@ -3727,7 +3737,7 @@
               <w:rPr>
                 <w:webHidden/>
               </w:rPr>
-              <w:instrText xml:space="preserve"> PAGEREF _Toc132969680 \h </w:instrText>
+              <w:instrText xml:space="preserve"> PAGEREF _Toc132973694 \h </w:instrText>
             </w:r>
             <w:r>
               <w:rPr>
@@ -3765,7 +3775,7 @@
               <w:lang w:eastAsia="ru-RU"/>
             </w:rPr>
           </w:pPr>
-          <w:hyperlink w:anchor="_Toc132969681" w:history="1">
+          <w:hyperlink w:anchor="_Toc132973695" w:history="1">
             <w:r>
               <w:rPr>
                 <w:rStyle w:val="a7"/>
@@ -3806,7 +3816,7 @@
               <w:rPr>
                 <w:webHidden/>
               </w:rPr>
-              <w:instrText xml:space="preserve"> PAGEREF _Toc132969681 \h </w:instrText>
+              <w:instrText xml:space="preserve"> PAGEREF _Toc132973695 \h </w:instrText>
             </w:r>
             <w:r>
               <w:rPr>
@@ -3844,7 +3854,7 @@
               <w:lang w:eastAsia="ru-RU"/>
             </w:rPr>
           </w:pPr>
-          <w:hyperlink w:anchor="_Toc132969682" w:history="1">
+          <w:hyperlink w:anchor="_Toc132973696" w:history="1">
             <w:r>
               <w:rPr>
                 <w:rStyle w:val="a7"/>
@@ -3885,7 +3895,7 @@
               <w:rPr>
                 <w:webHidden/>
               </w:rPr>
-              <w:instrText xml:space="preserve"> PAGEREF _Toc132969682 \h </w:instrText>
+              <w:instrText xml:space="preserve"> PAGEREF _Toc132973696 \h </w:instrText>
             </w:r>
             <w:r>
               <w:rPr>
@@ -3923,7 +3933,7 @@
               <w:lang w:eastAsia="ru-RU"/>
             </w:rPr>
           </w:pPr>
-          <w:hyperlink w:anchor="_Toc132969683" w:history="1">
+          <w:hyperlink w:anchor="_Toc132973697" w:history="1">
             <w:r>
               <w:rPr>
                 <w:rStyle w:val="a7"/>
@@ -3964,7 +3974,7 @@
               <w:rPr>
                 <w:webHidden/>
               </w:rPr>
-              <w:instrText xml:space="preserve"> PAGEREF _Toc132969683 \h </w:instrText>
+              <w:instrText xml:space="preserve"> PAGEREF _Toc132973697 \h </w:instrText>
             </w:r>
             <w:r>
               <w:rPr>
@@ -4002,7 +4012,7 @@
               <w:lang w:eastAsia="ru-RU"/>
             </w:rPr>
           </w:pPr>
-          <w:hyperlink w:anchor="_Toc132969684" w:history="1">
+          <w:hyperlink w:anchor="_Toc132973698" w:history="1">
             <w:r>
               <w:rPr>
                 <w:rStyle w:val="a7"/>
@@ -4043,7 +4053,7 @@
               <w:rPr>
                 <w:webHidden/>
               </w:rPr>
-              <w:instrText xml:space="preserve"> PAGEREF _Toc132969684 \h </w:instrText>
+              <w:instrText xml:space="preserve"> PAGEREF _Toc132973698 \h </w:instrText>
             </w:r>
             <w:r>
               <w:rPr>
@@ -4081,7 +4091,7 @@
               <w:lang w:eastAsia="ru-RU"/>
             </w:rPr>
           </w:pPr>
-          <w:hyperlink w:anchor="_Toc132969685" w:history="1">
+          <w:hyperlink w:anchor="_Toc132973699" w:history="1">
             <w:r>
               <w:rPr>
                 <w:rStyle w:val="a7"/>
@@ -4122,7 +4132,7 @@
               <w:rPr>
                 <w:webHidden/>
               </w:rPr>
-              <w:instrText xml:space="preserve"> PAGEREF _Toc132969685 \h </w:instrText>
+              <w:instrText xml:space="preserve"> PAGEREF _Toc132973699 \h </w:instrText>
             </w:r>
             <w:r>
               <w:rPr>
@@ -4160,22 +4170,39 @@
               <w:lang w:eastAsia="ru-RU"/>
             </w:rPr>
           </w:pPr>
-          <w:hyperlink w:anchor="_Toc132969686" w:history="1">
+          <w:hyperlink w:anchor="_Toc132973700" w:history="1">
             <w:r>
               <w:rPr>
                 <w:rStyle w:val="a7"/>
                 <w:lang w:eastAsia="ja-JP"/>
               </w:rPr>
-              <w:t>ЗАКЛЮЧЕНИЕ</w:t>
-            </w:r>
-            <w:r>
-              <w:rPr>
-                <w:webHidden/>
+              <w:t>2.5</w:t>
+            </w:r>
+            <w:r>
+              <w:rPr>
+                <w:rFonts w:asciiTheme="minorHAnsi" w:eastAsiaTheme="minorEastAsia" w:hAnsiTheme="minorHAnsi" w:cstheme="minorBidi"/>
+                <w:b w:val="0"/>
+                <w:sz w:val="22"/>
+                <w:szCs w:val="22"/>
+                <w:lang w:eastAsia="ru-RU"/>
               </w:rPr>
               <w:tab/>
             </w:r>
             <w:r>
               <w:rPr>
+                <w:rStyle w:val="a7"/>
+                <w:lang w:eastAsia="ja-JP"/>
+              </w:rPr>
+              <w:t>Создание отчётов</w:t>
+            </w:r>
+            <w:r>
+              <w:rPr>
+                <w:webHidden/>
+              </w:rPr>
+              <w:tab/>
+            </w:r>
+            <w:r>
+              <w:rPr>
                 <w:webHidden/>
               </w:rPr>
               <w:fldChar w:fldCharType="begin"/>
@@ -4184,7 +4211,7 @@
               <w:rPr>
                 <w:webHidden/>
               </w:rPr>
-              <w:instrText xml:space="preserve"> PAGEREF _Toc132969686 \h </w:instrText>
+              <w:instrText xml:space="preserve"> PAGEREF _Toc132973700 \h </w:instrText>
             </w:r>
             <w:r>
               <w:rPr>
@@ -4201,7 +4228,7 @@
               <w:rPr>
                 <w:webHidden/>
               </w:rPr>
-              <w:t>39</w:t>
+              <w:t>38</w:t>
             </w:r>
             <w:r>
               <w:rPr>
@@ -4222,10 +4249,72 @@
               <w:lang w:eastAsia="ru-RU"/>
             </w:rPr>
           </w:pPr>
-          <w:hyperlink w:anchor="_Toc132969687" w:history="1">
+          <w:hyperlink w:anchor="_Toc132973701" w:history="1">
             <w:r>
               <w:rPr>
                 <w:rStyle w:val="a7"/>
+                <w:lang w:eastAsia="ja-JP"/>
+              </w:rPr>
+              <w:t>ЗАКЛЮЧЕНИЕ</w:t>
+            </w:r>
+            <w:r>
+              <w:rPr>
+                <w:webHidden/>
+              </w:rPr>
+              <w:tab/>
+            </w:r>
+            <w:r>
+              <w:rPr>
+                <w:webHidden/>
+              </w:rPr>
+              <w:fldChar w:fldCharType="begin"/>
+            </w:r>
+            <w:r>
+              <w:rPr>
+                <w:webHidden/>
+              </w:rPr>
+              <w:instrText xml:space="preserve"> PAGEREF _Toc132973701 \h </w:instrText>
+            </w:r>
+            <w:r>
+              <w:rPr>
+                <w:webHidden/>
+              </w:rPr>
+            </w:r>
+            <w:r>
+              <w:rPr>
+                <w:webHidden/>
+              </w:rPr>
+              <w:fldChar w:fldCharType="separate"/>
+            </w:r>
+            <w:r>
+              <w:rPr>
+                <w:webHidden/>
+              </w:rPr>
+              <w:t>41</w:t>
+            </w:r>
+            <w:r>
+              <w:rPr>
+                <w:webHidden/>
+              </w:rPr>
+              <w:fldChar w:fldCharType="end"/>
+            </w:r>
+          </w:hyperlink>
+        </w:p>
+        <w:p>
+          <w:pPr>
+            <w:pStyle w:val="11"/>
+            <w:rPr>
+              <w:rFonts w:asciiTheme="minorHAnsi" w:eastAsiaTheme="minorEastAsia" w:hAnsiTheme="minorHAnsi" w:cstheme="minorBidi"/>
+              <w:b w:val="0"/>
+              <w:sz w:val="22"/>
+              <w:szCs w:val="22"/>
+              <w:lang w:eastAsia="ru-RU"/>
+            </w:rPr>
+          </w:pPr>
+          <w:hyperlink w:anchor="_Toc132973702" w:history="1">
+            <w:r>
+              <w:rPr>
+                <w:rStyle w:val="a7"/>
               </w:rPr>
               <w:t>СПИСОК ЛИТЕРАТУРЫ</w:t>
             </w:r>
@@ -4245,7 +4334,7 @@
               <w:rPr>
                 <w:webHidden/>
               </w:rPr>
-              <w:instrText xml:space="preserve"> PAGEREF _Toc132969687 \h </w:instrText>
+              <w:instrText xml:space="preserve"> PAGEREF _Toc132973702 \h </w:instrText>
             </w:r>
             <w:r>
               <w:rPr>
@@ -4262,7 +4351,7 @@
               <w:rPr>
                 <w:webHidden/>
               </w:rPr>
-              <w:t>40</w:t>
+              <w:t>42</w:t>
             </w:r>
             <w:r>
               <w:rPr>
@@ -4307,8 +4396,6 @@
         </w:rPr>
         <w:br w:type="page"/>
       </w:r>
-      <w:bookmarkStart w:id="1" w:name="_GoBack"/>
-      <w:bookmarkEnd w:id="1"/>
     </w:p>
     <w:p>
       <w:pPr>
@@ -4318,7 +4405,7 @@
           <w:lang w:eastAsia="ja-JP"/>
         </w:rPr>
       </w:pPr>
-      <w:bookmarkStart w:id="2" w:name="_Toc132969656"/>
+      <w:bookmarkStart w:id="2" w:name="_Toc132973670"/>
       <w:r>
         <w:rPr>
           <w:rFonts w:cs="Times New Roman"/>
@@ -4592,7 +4679,7 @@
           <w:lang w:eastAsia="ja-JP"/>
         </w:rPr>
       </w:pPr>
-      <w:bookmarkStart w:id="3" w:name="_Toc132969657"/>
+      <w:bookmarkStart w:id="3" w:name="_Toc132973671"/>
       <w:r>
         <w:rPr>
           <w:rFonts w:cs="Times New Roman"/>
@@ -4623,7 +4710,7 @@
         </w:rPr>
         <w:t xml:space="preserve"> </w:t>
       </w:r>
-      <w:bookmarkStart w:id="4" w:name="_Toc132969658"/>
+      <w:bookmarkStart w:id="4" w:name="_Toc132973672"/>
       <w:r>
         <w:rPr>
           <w:rFonts w:cs="Times New Roman"/>
@@ -4944,7 +5031,7 @@
         </w:rPr>
         <w:t xml:space="preserve"> </w:t>
       </w:r>
-      <w:bookmarkStart w:id="5" w:name="_Toc132969659"/>
+      <w:bookmarkStart w:id="5" w:name="_Toc132973673"/>
       <w:r>
         <w:rPr>
           <w:rFonts w:cs="Times New Roman"/>
@@ -5075,7 +5162,7 @@
         </w:rPr>
         <w:t xml:space="preserve"> </w:t>
       </w:r>
-      <w:bookmarkStart w:id="6" w:name="_Toc132969660"/>
+      <w:bookmarkStart w:id="6" w:name="_Toc132973674"/>
       <w:r>
         <w:rPr>
           <w:rFonts w:cs="Times New Roman"/>
@@ -5133,7 +5220,7 @@
         </w:rPr>
         <w:t xml:space="preserve"> </w:t>
       </w:r>
-      <w:bookmarkStart w:id="7" w:name="_Toc132969661"/>
+      <w:bookmarkStart w:id="7" w:name="_Toc132973675"/>
       <w:r>
         <w:rPr>
           <w:rFonts w:cs="Times New Roman"/>
@@ -5254,7 +5341,7 @@
         <w:lastRenderedPageBreak/>
         <w:t xml:space="preserve"> </w:t>
       </w:r>
-      <w:bookmarkStart w:id="8" w:name="_Toc132969662"/>
+      <w:bookmarkStart w:id="8" w:name="_Toc132973676"/>
       <w:r>
         <w:rPr>
           <w:lang w:val="en-US" w:eastAsia="ru-RU"/>
@@ -5378,7 +5465,7 @@
         <w:lastRenderedPageBreak/>
         <w:t xml:space="preserve"> </w:t>
       </w:r>
-      <w:bookmarkStart w:id="9" w:name="_Toc132969663"/>
+      <w:bookmarkStart w:id="9" w:name="_Toc132973677"/>
       <w:r>
         <w:rPr>
           <w:rFonts w:cs="Times New Roman"/>
@@ -5507,7 +5594,7 @@
         </w:rPr>
         <w:t xml:space="preserve"> </w:t>
       </w:r>
-      <w:bookmarkStart w:id="10" w:name="_Toc132969664"/>
+      <w:bookmarkStart w:id="10" w:name="_Toc132973678"/>
       <w:r>
         <w:rPr>
           <w:rFonts w:cs="Times New Roman"/>
@@ -5606,7 +5693,7 @@
         </w:rPr>
         <w:t xml:space="preserve"> </w:t>
       </w:r>
-      <w:bookmarkStart w:id="11" w:name="_Toc132969665"/>
+      <w:bookmarkStart w:id="11" w:name="_Toc132973679"/>
       <w:r>
         <w:rPr>
           <w:rFonts w:cs="Times New Roman"/>
@@ -5711,7 +5798,7 @@
         </w:rPr>
         <w:t xml:space="preserve"> </w:t>
       </w:r>
-      <w:bookmarkStart w:id="12" w:name="_Toc132969666"/>
+      <w:bookmarkStart w:id="12" w:name="_Toc132973680"/>
       <w:r>
         <w:rPr>
           <w:rFonts w:cs="Times New Roman"/>
@@ -5817,7 +5904,7 @@
         </w:rPr>
         <w:t xml:space="preserve"> </w:t>
       </w:r>
-      <w:bookmarkStart w:id="13" w:name="_Toc132969667"/>
+      <w:bookmarkStart w:id="13" w:name="_Toc132973681"/>
       <w:r>
         <w:rPr>
           <w:rFonts w:cs="Times New Roman"/>
@@ -5870,7 +5957,7 @@
         </w:rPr>
         <w:t xml:space="preserve"> </w:t>
       </w:r>
-      <w:bookmarkStart w:id="14" w:name="_Toc132969668"/>
+      <w:bookmarkStart w:id="14" w:name="_Toc132973682"/>
       <w:r>
         <w:rPr>
           <w:rFonts w:cs="Times New Roman"/>
@@ -5951,7 +6038,7 @@
         </w:rPr>
         <w:t xml:space="preserve"> </w:t>
       </w:r>
-      <w:bookmarkStart w:id="15" w:name="_Toc132969669"/>
+      <w:bookmarkStart w:id="15" w:name="_Toc132973683"/>
       <w:r>
         <w:rPr>
           <w:rFonts w:cs="Times New Roman"/>
@@ -6014,7 +6101,7 @@
         </w:rPr>
         <w:t xml:space="preserve"> </w:t>
       </w:r>
-      <w:bookmarkStart w:id="16" w:name="_Toc132969670"/>
+      <w:bookmarkStart w:id="16" w:name="_Toc132973684"/>
       <w:r>
         <w:rPr>
           <w:rFonts w:cs="Times New Roman"/>
@@ -6143,7 +6230,7 @@
         </w:rPr>
         <w:t xml:space="preserve"> </w:t>
       </w:r>
-      <w:bookmarkStart w:id="17" w:name="_Toc132969671"/>
+      <w:bookmarkStart w:id="17" w:name="_Toc132973685"/>
       <w:r>
         <w:rPr>
           <w:rFonts w:cs="Times New Roman"/>
@@ -6199,7 +6286,7 @@
         </w:rPr>
         <w:t xml:space="preserve"> </w:t>
       </w:r>
-      <w:bookmarkStart w:id="18" w:name="_Toc132969672"/>
+      <w:bookmarkStart w:id="18" w:name="_Toc132973686"/>
       <w:r>
         <w:rPr>
           <w:rFonts w:cs="Times New Roman"/>
@@ -6403,7 +6490,7 @@
         </w:rPr>
         <w:t xml:space="preserve"> </w:t>
       </w:r>
-      <w:bookmarkStart w:id="19" w:name="_Toc132969673"/>
+      <w:bookmarkStart w:id="19" w:name="_Toc132973687"/>
       <w:r>
         <w:rPr>
           <w:rFonts w:cs="Times New Roman"/>
@@ -6573,7 +6660,7 @@
         </w:rPr>
         <w:t xml:space="preserve"> </w:t>
       </w:r>
-      <w:bookmarkStart w:id="20" w:name="_Toc132969674"/>
+      <w:bookmarkStart w:id="20" w:name="_Toc132973688"/>
       <w:r>
         <w:rPr>
           <w:rFonts w:cs="Times New Roman"/>
@@ -6763,7 +6850,7 @@
         </w:rPr>
         <w:t xml:space="preserve"> </w:t>
       </w:r>
-      <w:bookmarkStart w:id="21" w:name="_Toc132969675"/>
+      <w:bookmarkStart w:id="21" w:name="_Toc132973689"/>
       <w:r>
         <w:rPr>
           <w:rFonts w:cs="Times New Roman"/>
@@ -6916,7 +7003,7 @@
         </w:rPr>
         <w:t xml:space="preserve"> </w:t>
       </w:r>
-      <w:bookmarkStart w:id="22" w:name="_Toc132969676"/>
+      <w:bookmarkStart w:id="22" w:name="_Toc132973690"/>
       <w:r>
         <w:rPr>
           <w:rFonts w:cs="Times New Roman"/>
@@ -7024,7 +7111,7 @@
         </w:rPr>
         <w:t xml:space="preserve"> </w:t>
       </w:r>
-      <w:bookmarkStart w:id="23" w:name="_Toc132969677"/>
+      <w:bookmarkStart w:id="23" w:name="_Toc132973691"/>
       <w:r>
         <w:rPr>
           <w:rFonts w:cs="Times New Roman"/>
@@ -7182,7 +7269,7 @@
         </w:rPr>
         <w:t xml:space="preserve"> </w:t>
       </w:r>
-      <w:bookmarkStart w:id="24" w:name="_Toc132969678"/>
+      <w:bookmarkStart w:id="24" w:name="_Toc132973692"/>
       <w:r>
         <w:rPr>
           <w:rFonts w:cs="Times New Roman"/>
@@ -7409,7 +7496,7 @@
           <w:lang w:eastAsia="ja-JP"/>
         </w:rPr>
       </w:pPr>
-      <w:bookmarkStart w:id="25" w:name="_Toc132969679"/>
+      <w:bookmarkStart w:id="25" w:name="_Toc132973693"/>
       <w:r>
         <w:rPr>
           <w:rFonts w:cs="Times New Roman"/>
@@ -7441,7 +7528,7 @@
         </w:rPr>
         <w:t xml:space="preserve"> </w:t>
       </w:r>
-      <w:bookmarkStart w:id="26" w:name="_Toc132969680"/>
+      <w:bookmarkStart w:id="26" w:name="_Toc132973694"/>
       <w:r>
         <w:rPr>
           <w:rStyle w:val="10"/>
@@ -8051,7 +8138,7 @@
         <w:lastRenderedPageBreak/>
         <w:t xml:space="preserve"> </w:t>
       </w:r>
-      <w:bookmarkStart w:id="27" w:name="_Toc132969681"/>
+      <w:bookmarkStart w:id="27" w:name="_Toc132973695"/>
       <w:r>
         <w:rPr>
           <w:rFonts w:cs="Times New Roman"/>
@@ -9073,7 +9160,7 @@
         </w:rPr>
         <w:t xml:space="preserve"> </w:t>
       </w:r>
-      <w:bookmarkStart w:id="28" w:name="_Toc132969682"/>
+      <w:bookmarkStart w:id="28" w:name="_Toc132973696"/>
       <w:r>
         <w:rPr>
           <w:rFonts w:cs="Times New Roman"/>
@@ -9676,7 +9763,7 @@
         </w:rPr>
         <w:t xml:space="preserve"> </w:t>
       </w:r>
-      <w:bookmarkStart w:id="29" w:name="_Toc132969683"/>
+      <w:bookmarkStart w:id="29" w:name="_Toc132973697"/>
       <w:r>
         <w:rPr>
           <w:rFonts w:cs="Times New Roman"/>
@@ -11038,7 +11125,7 @@
         </w:rPr>
         <w:t xml:space="preserve"> </w:t>
       </w:r>
-      <w:bookmarkStart w:id="30" w:name="_Toc132969684"/>
+      <w:bookmarkStart w:id="30" w:name="_Toc132973698"/>
       <w:r>
         <w:rPr>
           <w:lang w:eastAsia="ja-JP"/>
@@ -11562,7 +11649,7 @@
         </w:rPr>
         <w:t xml:space="preserve"> </w:t>
       </w:r>
-      <w:bookmarkStart w:id="31" w:name="_Toc132969685"/>
+      <w:bookmarkStart w:id="31" w:name="_Toc132973699"/>
       <w:r>
         <w:rPr>
           <w:lang w:eastAsia="ja-JP"/>
@@ -11963,6 +12050,7 @@
           <w:noProof/>
           <w:lang w:eastAsia="ru-RU"/>
         </w:rPr>
+        <w:lastRenderedPageBreak/>
         <w:drawing>
           <wp:inline distT="0" distB="0" distL="0" distR="0" wp14:anchorId="3626ED65" wp14:editId="53A64186">
             <wp:extent cx="5940425" cy="3242482"/>
@@ -12109,6 +12197,7 @@
         <w:rPr>
           <w:lang w:eastAsia="ja-JP"/>
         </w:rPr>
+        <w:lastRenderedPageBreak/>
         <w:t>Рисунок 49 – макрос,</w:t>
       </w:r>
       <w:r>
@@ -12121,6 +12210,470 @@
     <w:p>
       <w:pPr>
         <w:ind w:firstLine="0"/>
+        <w:jc w:val="center"/>
+        <w:rPr>
+          <w:lang w:eastAsia="ja-JP"/>
+        </w:rPr>
+      </w:pPr>
+    </w:p>
+    <w:p>
+      <w:pPr>
+        <w:pStyle w:val="1"/>
+        <w:numPr>
+          <w:ilvl w:val="1"/>
+          <w:numId w:val="23"/>
+        </w:numPr>
+        <w:ind w:left="0" w:firstLine="851"/>
+        <w:rPr>
+          <w:lang w:eastAsia="ja-JP"/>
+        </w:rPr>
+      </w:pPr>
+      <w:r>
+        <w:rPr>
+          <w:lang w:eastAsia="ja-JP"/>
+        </w:rPr>
+        <w:t xml:space="preserve"> </w:t>
+      </w:r>
+      <w:bookmarkStart w:id="32" w:name="_Toc132973700"/>
+      <w:r>
+        <w:rPr>
+          <w:lang w:eastAsia="ja-JP"/>
+        </w:rPr>
+        <w:t>Создание отчётов</w:t>
+      </w:r>
+      <w:bookmarkEnd w:id="32"/>
+    </w:p>
+    <w:p>
+      <w:pPr>
+        <w:ind w:firstLine="0"/>
+        <w:jc w:val="center"/>
+        <w:rPr>
+          <w:lang w:eastAsia="ja-JP"/>
+        </w:rPr>
+      </w:pPr>
+      <w:r>
+        <w:rPr>
+          <w:noProof/>
+          <w:lang w:eastAsia="ru-RU"/>
+        </w:rPr>
+        <w:drawing>
+          <wp:inline distT="0" distB="0" distL="0" distR="0" wp14:anchorId="0F101BA3" wp14:editId="260A29E9">
+            <wp:extent cx="5940425" cy="689669"/>
+            <wp:effectExtent l="0" t="0" r="3175" b="0"/>
+            <wp:docPr id="307" name="Рисунок 307" descr="\\26k-10-dc10\studocredir\UC33_9\Мои документы\ShareX\Screenshots\2023-04\MSACCESS_HM9UIX4YSx.png"/>
+            <wp:cNvGraphicFramePr>
+              <a:graphicFrameLocks xmlns:a="http://schemas.openxmlformats.org/drawingml/2006/main" noChangeAspect="1"/>
+            </wp:cNvGraphicFramePr>
+            <a:graphic xmlns:a="http://schemas.openxmlformats.org/drawingml/2006/main">
+              <a:graphicData uri="http://schemas.openxmlformats.org/drawingml/2006/picture">
+                <pic:pic xmlns:pic="http://schemas.openxmlformats.org/drawingml/2006/picture">
+                  <pic:nvPicPr>
+                    <pic:cNvPr id="0" name="Picture 1" descr="\\26k-10-dc10\studocredir\UC33_9\Мои документы\ShareX\Screenshots\2023-04\MSACCESS_HM9UIX4YSx.png"/>
+                    <pic:cNvPicPr>
+                      <a:picLocks noChangeAspect="1" noChangeArrowheads="1"/>
+                    </pic:cNvPicPr>
+                  </pic:nvPicPr>
+                  <pic:blipFill>
+                    <a:blip r:embed="rId58">
+                      <a:extLst>
+                        <a:ext uri="{28A0092B-C50C-407E-A947-70E740481C1C}">
+                          <a14:useLocalDpi xmlns:a14="http://schemas.microsoft.com/office/drawing/2010/main" val="0"/>
+                        </a:ext>
+                      </a:extLst>
+                    </a:blip>
+                    <a:srcRect/>
+                    <a:stretch>
+                      <a:fillRect/>
+                    </a:stretch>
+                  </pic:blipFill>
+                  <pic:spPr bwMode="auto">
+                    <a:xfrm>
+                      <a:off x="0" y="0"/>
+                      <a:ext cx="5940425" cy="689669"/>
+                    </a:xfrm>
+                    <a:prstGeom prst="rect">
+                      <a:avLst/>
+                    </a:prstGeom>
+                    <a:noFill/>
+                    <a:ln>
+                      <a:noFill/>
+                    </a:ln>
+                  </pic:spPr>
+                </pic:pic>
+              </a:graphicData>
+            </a:graphic>
+          </wp:inline>
+        </w:drawing>
+      </w:r>
+    </w:p>
+    <w:p>
+      <w:pPr>
+        <w:ind w:firstLine="0"/>
+        <w:jc w:val="center"/>
+        <w:rPr>
+          <w:lang w:eastAsia="ja-JP"/>
+        </w:rPr>
+      </w:pPr>
+      <w:r>
+        <w:rPr>
+          <w:lang w:eastAsia="ja-JP"/>
+        </w:rPr>
+        <w:t>Рисунок 50 – кнопка создания отчётов</w:t>
+      </w:r>
+    </w:p>
+    <w:p>
+      <w:pPr>
+        <w:ind w:firstLine="0"/>
+        <w:jc w:val="center"/>
+        <w:rPr>
+          <w:lang w:eastAsia="ja-JP"/>
+        </w:rPr>
+      </w:pPr>
+    </w:p>
+    <w:p>
+      <w:pPr>
+        <w:ind w:firstLine="0"/>
+        <w:jc w:val="center"/>
+        <w:rPr>
+          <w:lang w:eastAsia="ja-JP"/>
+        </w:rPr>
+      </w:pPr>
+      <w:r>
+        <w:rPr>
+          <w:noProof/>
+          <w:lang w:eastAsia="ru-RU"/>
+        </w:rPr>
+        <w:drawing>
+          <wp:inline distT="0" distB="0" distL="0" distR="0" wp14:anchorId="7FC11683" wp14:editId="5C3CD018">
+            <wp:extent cx="5257800" cy="3438525"/>
+            <wp:effectExtent l="0" t="0" r="0" b="9525"/>
+            <wp:docPr id="308" name="Рисунок 308" descr="\\26k-10-dc10\studocredir\UC33_9\Мои документы\ShareX\Screenshots\2023-04\MSACCESS_OKF4kiML64.png"/>
+            <wp:cNvGraphicFramePr>
+              <a:graphicFrameLocks xmlns:a="http://schemas.openxmlformats.org/drawingml/2006/main" noChangeAspect="1"/>
+            </wp:cNvGraphicFramePr>
+            <a:graphic xmlns:a="http://schemas.openxmlformats.org/drawingml/2006/main">
+              <a:graphicData uri="http://schemas.openxmlformats.org/drawingml/2006/picture">
+                <pic:pic xmlns:pic="http://schemas.openxmlformats.org/drawingml/2006/picture">
+                  <pic:nvPicPr>
+                    <pic:cNvPr id="0" name="Picture 2" descr="\\26k-10-dc10\studocredir\UC33_9\Мои документы\ShareX\Screenshots\2023-04\MSACCESS_OKF4kiML64.png"/>
+                    <pic:cNvPicPr>
+                      <a:picLocks noChangeAspect="1" noChangeArrowheads="1"/>
+                    </pic:cNvPicPr>
+                  </pic:nvPicPr>
+                  <pic:blipFill>
+                    <a:blip r:embed="rId59">
+                      <a:extLst>
+                        <a:ext uri="{28A0092B-C50C-407E-A947-70E740481C1C}">
+                          <a14:useLocalDpi xmlns:a14="http://schemas.microsoft.com/office/drawing/2010/main" val="0"/>
+                        </a:ext>
+                      </a:extLst>
+                    </a:blip>
+                    <a:srcRect/>
+                    <a:stretch>
+                      <a:fillRect/>
+                    </a:stretch>
+                  </pic:blipFill>
+                  <pic:spPr bwMode="auto">
+                    <a:xfrm>
+                      <a:off x="0" y="0"/>
+                      <a:ext cx="5257800" cy="3438525"/>
+                    </a:xfrm>
+                    <a:prstGeom prst="rect">
+                      <a:avLst/>
+                    </a:prstGeom>
+                    <a:noFill/>
+                    <a:ln>
+                      <a:noFill/>
+                    </a:ln>
+                  </pic:spPr>
+                </pic:pic>
+              </a:graphicData>
+            </a:graphic>
+          </wp:inline>
+        </w:drawing>
+      </w:r>
+    </w:p>
+    <w:p>
+      <w:pPr>
+        <w:ind w:firstLine="0"/>
+        <w:jc w:val="center"/>
+        <w:rPr>
+          <w:lang w:eastAsia="ja-JP"/>
+        </w:rPr>
+      </w:pPr>
+      <w:r>
+        <w:rPr>
+          <w:lang w:eastAsia="ja-JP"/>
+        </w:rPr>
+        <w:t>Рисунок 51 – уровни группировки на странице отчёта</w:t>
+      </w:r>
+    </w:p>
+    <w:p>
+      <w:pPr>
+        <w:ind w:firstLine="0"/>
+        <w:jc w:val="center"/>
+        <w:rPr>
+          <w:lang w:eastAsia="ja-JP"/>
+        </w:rPr>
+      </w:pPr>
+    </w:p>
+    <w:p>
+      <w:pPr>
+        <w:ind w:firstLine="0"/>
+        <w:jc w:val="center"/>
+        <w:rPr>
+          <w:lang w:eastAsia="ja-JP"/>
+        </w:rPr>
+      </w:pPr>
+      <w:r>
+        <w:rPr>
+          <w:noProof/>
+          <w:lang w:eastAsia="ru-RU"/>
+        </w:rPr>
+        <w:lastRenderedPageBreak/>
+        <w:drawing>
+          <wp:inline distT="0" distB="0" distL="0" distR="0" wp14:anchorId="6FE1FBA0" wp14:editId="73955F83">
+            <wp:extent cx="5257800" cy="3438525"/>
+            <wp:effectExtent l="0" t="0" r="0" b="9525"/>
+            <wp:docPr id="309" name="Рисунок 309" descr="\\26k-10-dc10\studocredir\UC33_9\Мои документы\ShareX\Screenshots\2023-04\MSACCESS_ckK6z1sPOt.png"/>
+            <wp:cNvGraphicFramePr>
+              <a:graphicFrameLocks xmlns:a="http://schemas.openxmlformats.org/drawingml/2006/main" noChangeAspect="1"/>
+            </wp:cNvGraphicFramePr>
+            <a:graphic xmlns:a="http://schemas.openxmlformats.org/drawingml/2006/main">
+              <a:graphicData uri="http://schemas.openxmlformats.org/drawingml/2006/picture">
+                <pic:pic xmlns:pic="http://schemas.openxmlformats.org/drawingml/2006/picture">
+                  <pic:nvPicPr>
+                    <pic:cNvPr id="0" name="Picture 3" descr="\\26k-10-dc10\studocredir\UC33_9\Мои документы\ShareX\Screenshots\2023-04\MSACCESS_ckK6z1sPOt.png"/>
+                    <pic:cNvPicPr>
+                      <a:picLocks noChangeAspect="1" noChangeArrowheads="1"/>
+                    </pic:cNvPicPr>
+                  </pic:nvPicPr>
+                  <pic:blipFill>
+                    <a:blip r:embed="rId60">
+                      <a:extLst>
+                        <a:ext uri="{28A0092B-C50C-407E-A947-70E740481C1C}">
+                          <a14:useLocalDpi xmlns:a14="http://schemas.microsoft.com/office/drawing/2010/main" val="0"/>
+                        </a:ext>
+                      </a:extLst>
+                    </a:blip>
+                    <a:srcRect/>
+                    <a:stretch>
+                      <a:fillRect/>
+                    </a:stretch>
+                  </pic:blipFill>
+                  <pic:spPr bwMode="auto">
+                    <a:xfrm>
+                      <a:off x="0" y="0"/>
+                      <a:ext cx="5257800" cy="3438525"/>
+                    </a:xfrm>
+                    <a:prstGeom prst="rect">
+                      <a:avLst/>
+                    </a:prstGeom>
+                    <a:noFill/>
+                    <a:ln>
+                      <a:noFill/>
+                    </a:ln>
+                  </pic:spPr>
+                </pic:pic>
+              </a:graphicData>
+            </a:graphic>
+          </wp:inline>
+        </w:drawing>
+      </w:r>
+    </w:p>
+    <w:p>
+      <w:pPr>
+        <w:ind w:firstLine="0"/>
+        <w:jc w:val="center"/>
+        <w:rPr>
+          <w:lang w:eastAsia="ja-JP"/>
+        </w:rPr>
+      </w:pPr>
+      <w:r>
+        <w:rPr>
+          <w:lang w:eastAsia="ja-JP"/>
+        </w:rPr>
+        <w:t>Рисунок 52 – вид отчёта</w:t>
+      </w:r>
+    </w:p>
+    <w:p>
+      <w:pPr>
+        <w:ind w:firstLine="0"/>
+        <w:jc w:val="center"/>
+        <w:rPr>
+          <w:lang w:eastAsia="ja-JP"/>
+        </w:rPr>
+      </w:pPr>
+    </w:p>
+    <w:p>
+      <w:pPr>
+        <w:ind w:firstLine="0"/>
+        <w:jc w:val="center"/>
+        <w:rPr>
+          <w:lang w:eastAsia="ja-JP"/>
+        </w:rPr>
+      </w:pPr>
+      <w:r>
+        <w:rPr>
+          <w:noProof/>
+          <w:lang w:eastAsia="ru-RU"/>
+        </w:rPr>
+        <w:drawing>
+          <wp:inline distT="0" distB="0" distL="0" distR="0" wp14:anchorId="0F28B783" wp14:editId="071D4C85">
+            <wp:extent cx="5257800" cy="3438525"/>
+            <wp:effectExtent l="0" t="0" r="0" b="9525"/>
+            <wp:docPr id="310" name="Рисунок 310" descr="\\26k-10-dc10\studocredir\UC33_9\Мои документы\ShareX\Screenshots\2023-04\MSACCESS_uZUj3TBkGf.png"/>
+            <wp:cNvGraphicFramePr>
+              <a:graphicFrameLocks xmlns:a="http://schemas.openxmlformats.org/drawingml/2006/main" noChangeAspect="1"/>
+            </wp:cNvGraphicFramePr>
+            <a:graphic xmlns:a="http://schemas.openxmlformats.org/drawingml/2006/main">
+              <a:graphicData uri="http://schemas.openxmlformats.org/drawingml/2006/picture">
+                <pic:pic xmlns:pic="http://schemas.openxmlformats.org/drawingml/2006/picture">
+                  <pic:nvPicPr>
+                    <pic:cNvPr id="0" name="Picture 4" descr="\\26k-10-dc10\studocredir\UC33_9\Мои документы\ShareX\Screenshots\2023-04\MSACCESS_uZUj3TBkGf.png"/>
+                    <pic:cNvPicPr>
+                      <a:picLocks noChangeAspect="1" noChangeArrowheads="1"/>
+                    </pic:cNvPicPr>
+                  </pic:nvPicPr>
+                  <pic:blipFill>
+                    <a:blip r:embed="rId61">
+                      <a:extLst>
+                        <a:ext uri="{28A0092B-C50C-407E-A947-70E740481C1C}">
+                          <a14:useLocalDpi xmlns:a14="http://schemas.microsoft.com/office/drawing/2010/main" val="0"/>
+                        </a:ext>
+                      </a:extLst>
+                    </a:blip>
+                    <a:srcRect/>
+                    <a:stretch>
+                      <a:fillRect/>
+                    </a:stretch>
+                  </pic:blipFill>
+                  <pic:spPr bwMode="auto">
+                    <a:xfrm>
+                      <a:off x="0" y="0"/>
+                      <a:ext cx="5257800" cy="3438525"/>
+                    </a:xfrm>
+                    <a:prstGeom prst="rect">
+                      <a:avLst/>
+                    </a:prstGeom>
+                    <a:noFill/>
+                    <a:ln>
+                      <a:noFill/>
+                    </a:ln>
+                  </pic:spPr>
+                </pic:pic>
+              </a:graphicData>
+            </a:graphic>
+          </wp:inline>
+        </w:drawing>
+      </w:r>
+    </w:p>
+    <w:p>
+      <w:pPr>
+        <w:ind w:firstLine="0"/>
+        <w:jc w:val="center"/>
+        <w:rPr>
+          <w:lang w:eastAsia="ja-JP"/>
+        </w:rPr>
+      </w:pPr>
+      <w:r>
+        <w:rPr>
+          <w:lang w:eastAsia="ja-JP"/>
+        </w:rPr>
+        <w:t>Рисунок 53 – переименование отчёта и переход к макету</w:t>
+      </w:r>
+    </w:p>
+    <w:p>
+      <w:pPr>
+        <w:ind w:firstLine="0"/>
+        <w:jc w:val="center"/>
+        <w:rPr>
+          <w:lang w:eastAsia="ja-JP"/>
+        </w:rPr>
+      </w:pPr>
+    </w:p>
+    <w:p>
+      <w:pPr>
+        <w:ind w:firstLine="0"/>
+        <w:jc w:val="center"/>
+        <w:rPr>
+          <w:lang w:eastAsia="ja-JP"/>
+        </w:rPr>
+      </w:pPr>
+      <w:r>
+        <w:rPr>
+          <w:noProof/>
+          <w:lang w:eastAsia="ru-RU"/>
+        </w:rPr>
+        <w:lastRenderedPageBreak/>
+        <w:drawing>
+          <wp:inline distT="0" distB="0" distL="0" distR="0" wp14:anchorId="1590FFDB" wp14:editId="3A5E4C94">
+            <wp:extent cx="5940425" cy="3340261"/>
+            <wp:effectExtent l="0" t="0" r="3175" b="0"/>
+            <wp:docPr id="311" name="Рисунок 311" descr="\\26k-10-dc10\studocredir\UC33_9\Мои документы\ShareX\Screenshots\2023-04\MSACCESS_SckLBIzvXI.png"/>
+            <wp:cNvGraphicFramePr>
+              <a:graphicFrameLocks xmlns:a="http://schemas.openxmlformats.org/drawingml/2006/main" noChangeAspect="1"/>
+            </wp:cNvGraphicFramePr>
+            <a:graphic xmlns:a="http://schemas.openxmlformats.org/drawingml/2006/main">
+              <a:graphicData uri="http://schemas.openxmlformats.org/drawingml/2006/picture">
+                <pic:pic xmlns:pic="http://schemas.openxmlformats.org/drawingml/2006/picture">
+                  <pic:nvPicPr>
+                    <pic:cNvPr id="0" name="Picture 5" descr="\\26k-10-dc10\studocredir\UC33_9\Мои документы\ShareX\Screenshots\2023-04\MSACCESS_SckLBIzvXI.png"/>
+                    <pic:cNvPicPr>
+                      <a:picLocks noChangeAspect="1" noChangeArrowheads="1"/>
+                    </pic:cNvPicPr>
+                  </pic:nvPicPr>
+                  <pic:blipFill>
+                    <a:blip r:embed="rId62">
+                      <a:extLst>
+                        <a:ext uri="{28A0092B-C50C-407E-A947-70E740481C1C}">
+                          <a14:useLocalDpi xmlns:a14="http://schemas.microsoft.com/office/drawing/2010/main" val="0"/>
+                        </a:ext>
+                      </a:extLst>
+                    </a:blip>
+                    <a:srcRect/>
+                    <a:stretch>
+                      <a:fillRect/>
+                    </a:stretch>
+                  </pic:blipFill>
+                  <pic:spPr bwMode="auto">
+                    <a:xfrm>
+                      <a:off x="0" y="0"/>
+                      <a:ext cx="5940425" cy="3340261"/>
+                    </a:xfrm>
+                    <a:prstGeom prst="rect">
+                      <a:avLst/>
+                    </a:prstGeom>
+                    <a:noFill/>
+                    <a:ln>
+                      <a:noFill/>
+                    </a:ln>
+                  </pic:spPr>
+                </pic:pic>
+              </a:graphicData>
+            </a:graphic>
+          </wp:inline>
+        </w:drawing>
+      </w:r>
+    </w:p>
+    <w:p>
+      <w:pPr>
+        <w:ind w:firstLine="0"/>
+        <w:jc w:val="center"/>
+        <w:rPr>
+          <w:lang w:val="en-US" w:eastAsia="ja-JP"/>
+        </w:rPr>
+      </w:pPr>
+      <w:r>
+        <w:rPr>
+          <w:lang w:eastAsia="ja-JP"/>
+        </w:rPr>
+        <w:t>рисунок 54 – макет отчёта</w:t>
+      </w:r>
+    </w:p>
+    <w:p>
+      <w:pPr>
+        <w:ind w:firstLine="0"/>
         <w:rPr>
           <w:rFonts w:cs="Times New Roman"/>
           <w:lang w:eastAsia="ja-JP"/>
@@ -12142,7 +12695,7 @@
           <w:lang w:eastAsia="ja-JP"/>
         </w:rPr>
       </w:pPr>
-      <w:bookmarkStart w:id="32" w:name="_Toc132969686"/>
+      <w:bookmarkStart w:id="33" w:name="_Toc132973701"/>
       <w:r>
         <w:rPr>
           <w:rFonts w:cs="Times New Roman"/>
@@ -12151,7 +12704,7 @@
         <w:lastRenderedPageBreak/>
         <w:t>ЗАКЛЮЧЕНИЕ</w:t>
       </w:r>
-      <w:bookmarkEnd w:id="32"/>
+      <w:bookmarkEnd w:id="33"/>
     </w:p>
     <w:p>
       <w:pPr>
@@ -12237,7 +12790,7 @@
           <w:rFonts w:cs="Times New Roman"/>
         </w:rPr>
       </w:pPr>
-      <w:bookmarkStart w:id="33" w:name="_Toc132969687"/>
+      <w:bookmarkStart w:id="34" w:name="_Toc132973702"/>
       <w:r>
         <w:rPr>
           <w:rFonts w:cs="Times New Roman"/>
@@ -12245,7 +12798,7 @@
         <w:lastRenderedPageBreak/>
         <w:t>СПИСОК ЛИТЕРАТУРЫ</w:t>
       </w:r>
-      <w:bookmarkEnd w:id="33"/>
+      <w:bookmarkEnd w:id="34"/>
     </w:p>
     <w:p>
       <w:pPr>
@@ -12568,8 +13121,8 @@
       </w:r>
     </w:p>
     <w:sectPr>
-      <w:headerReference w:type="default" r:id="rId58"/>
-      <w:footerReference w:type="default" r:id="rId59"/>
+      <w:headerReference w:type="default" r:id="rId63"/>
+      <w:footerReference w:type="default" r:id="rId64"/>
       <w:pgSz w:w="11906" w:h="16838"/>
       <w:pgMar w:top="1134" w:right="850" w:bottom="1560" w:left="1701" w:header="737" w:footer="340" w:gutter="0"/>
       <w:cols w:space="708"/>
@@ -12663,7 +13216,7 @@
           <w:rPr>
             <w:noProof/>
           </w:rPr>
-          <w:t>3</w:t>
+          <w:t>2</w:t>
         </w:r>
         <w:r>
           <w:fldChar w:fldCharType="end"/>
@@ -14858,6 +15411,92 @@
     </w:lvl>
   </w:abstractNum>
   <w:abstractNum w:abstractNumId="8" w15:restartNumberingAfterBreak="0">
+    <w:nsid w:val="2D8C0AB2"/>
+    <w:multiLevelType w:val="hybridMultilevel"/>
+    <w:tmpl w:val="0DF4CFA4"/>
+    <w:lvl w:ilvl="0" w:tplc="0419000F">
+      <w:start w:val="1"/>
+      <w:numFmt w:val="decimal"/>
+      <w:lvlText w:val="%1."/>
+      <w:lvlJc w:val="left"/>
+      <w:pPr>
+        <w:ind w:left="1571" w:hanging="360"/>
+      </w:pPr>
+    </w:lvl>
+    <w:lvl w:ilvl="1" w:tplc="04190019" w:tentative="1">
+      <w:start w:val="1"/>
+      <w:numFmt w:val="lowerLetter"/>
+      <w:lvlText w:val="%2."/>
+      <w:lvlJc w:val="left"/>
+      <w:pPr>
+        <w:ind w:left="2291" w:hanging="360"/>
+      </w:pPr>
+    </w:lvl>
+    <w:lvl w:ilvl="2" w:tplc="0419001B" w:tentative="1">
+      <w:start w:val="1"/>
+      <w:numFmt w:val="lowerRoman"/>
+      <w:lvlText w:val="%3."/>
+      <w:lvlJc w:val="right"/>
+      <w:pPr>
+        <w:ind w:left="3011" w:hanging="180"/>
+      </w:pPr>
+    </w:lvl>
+    <w:lvl w:ilvl="3" w:tplc="0419000F" w:tentative="1">
+      <w:start w:val="1"/>
+      <w:numFmt w:val="decimal"/>
+      <w:lvlText w:val="%4."/>
+      <w:lvlJc w:val="left"/>
+      <w:pPr>
+        <w:ind w:left="3731" w:hanging="360"/>
+      </w:pPr>
+    </w:lvl>
+    <w:lvl w:ilvl="4" w:tplc="04190019" w:tentative="1">
+      <w:start w:val="1"/>
+      <w:numFmt w:val="lowerLetter"/>
+      <w:lvlText w:val="%5."/>
+      <w:lvlJc w:val="left"/>
+      <w:pPr>
+        <w:ind w:left="4451" w:hanging="360"/>
+      </w:pPr>
+    </w:lvl>
+    <w:lvl w:ilvl="5" w:tplc="0419001B" w:tentative="1">
+      <w:start w:val="1"/>
+      <w:numFmt w:val="lowerRoman"/>
+      <w:lvlText w:val="%6."/>
+      <w:lvlJc w:val="right"/>
+      <w:pPr>
+        <w:ind w:left="5171" w:hanging="180"/>
+      </w:pPr>
+    </w:lvl>
+    <w:lvl w:ilvl="6" w:tplc="0419000F" w:tentative="1">
+      <w:start w:val="1"/>
+      <w:numFmt w:val="decimal"/>
+      <w:lvlText w:val="%7."/>
+      <w:lvlJc w:val="left"/>
+      <w:pPr>
+        <w:ind w:left="5891" w:hanging="360"/>
+      </w:pPr>
+    </w:lvl>
+    <w:lvl w:ilvl="7" w:tplc="04190019" w:tentative="1">
+      <w:start w:val="1"/>
+      <w:numFmt w:val="lowerLetter"/>
+      <w:lvlText w:val="%8."/>
+      <w:lvlJc w:val="left"/>
+      <w:pPr>
+        <w:ind w:left="6611" w:hanging="360"/>
+      </w:pPr>
+    </w:lvl>
+    <w:lvl w:ilvl="8" w:tplc="0419001B" w:tentative="1">
+      <w:start w:val="1"/>
+      <w:numFmt w:val="lowerRoman"/>
+      <w:lvlText w:val="%9."/>
+      <w:lvlJc w:val="right"/>
+      <w:pPr>
+        <w:ind w:left="7331" w:hanging="180"/>
+      </w:pPr>
+    </w:lvl>
+  </w:abstractNum>
+  <w:abstractNum w:abstractNumId="9" w15:restartNumberingAfterBreak="0">
     <w:nsid w:val="2F186B2C"/>
     <w:multiLevelType w:val="multilevel"/>
     <w:tmpl w:val="76981B14"/>
@@ -14970,7 +15609,7 @@
       </w:rPr>
     </w:lvl>
   </w:abstractNum>
-  <w:abstractNum w:abstractNumId="9" w15:restartNumberingAfterBreak="0">
+  <w:abstractNum w:abstractNumId="10" w15:restartNumberingAfterBreak="0">
     <w:nsid w:val="2F7B4D05"/>
     <w:multiLevelType w:val="multilevel"/>
     <w:tmpl w:val="DE60CD52"/>
@@ -15083,7 +15722,7 @@
       </w:rPr>
     </w:lvl>
   </w:abstractNum>
-  <w:abstractNum w:abstractNumId="10" w15:restartNumberingAfterBreak="0">
+  <w:abstractNum w:abstractNumId="11" w15:restartNumberingAfterBreak="0">
     <w:nsid w:val="34862BAC"/>
     <w:multiLevelType w:val="multilevel"/>
     <w:tmpl w:val="FD903D84"/>
@@ -15196,7 +15835,7 @@
       </w:rPr>
     </w:lvl>
   </w:abstractNum>
-  <w:abstractNum w:abstractNumId="11" w15:restartNumberingAfterBreak="0">
+  <w:abstractNum w:abstractNumId="12" w15:restartNumberingAfterBreak="0">
     <w:nsid w:val="3FE456FD"/>
     <w:multiLevelType w:val="multilevel"/>
     <w:tmpl w:val="02444A60"/>
@@ -15309,7 +15948,7 @@
       </w:rPr>
     </w:lvl>
   </w:abstractNum>
-  <w:abstractNum w:abstractNumId="12" w15:restartNumberingAfterBreak="0">
+  <w:abstractNum w:abstractNumId="13" w15:restartNumberingAfterBreak="0">
     <w:nsid w:val="46EE6E73"/>
     <w:multiLevelType w:val="multilevel"/>
     <w:tmpl w:val="2BCEC864"/>
@@ -15422,7 +16061,7 @@
       </w:rPr>
     </w:lvl>
   </w:abstractNum>
-  <w:abstractNum w:abstractNumId="13" w15:restartNumberingAfterBreak="0">
+  <w:abstractNum w:abstractNumId="14" w15:restartNumberingAfterBreak="0">
     <w:nsid w:val="563E4530"/>
     <w:multiLevelType w:val="multilevel"/>
     <w:tmpl w:val="FD903D84"/>
@@ -15535,7 +16174,7 @@
       </w:rPr>
     </w:lvl>
   </w:abstractNum>
-  <w:abstractNum w:abstractNumId="14" w15:restartNumberingAfterBreak="0">
+  <w:abstractNum w:abstractNumId="15" w15:restartNumberingAfterBreak="0">
     <w:nsid w:val="59CF1427"/>
     <w:multiLevelType w:val="hybridMultilevel"/>
     <w:tmpl w:val="A94C46CE"/>
@@ -15621,7 +16260,7 @@
       </w:pPr>
     </w:lvl>
   </w:abstractNum>
-  <w:abstractNum w:abstractNumId="15" w15:restartNumberingAfterBreak="0">
+  <w:abstractNum w:abstractNumId="16" w15:restartNumberingAfterBreak="0">
     <w:nsid w:val="5B910EB2"/>
     <w:multiLevelType w:val="hybridMultilevel"/>
     <w:tmpl w:val="EAF8EE2C"/>
@@ -15707,7 +16346,7 @@
       </w:pPr>
     </w:lvl>
   </w:abstractNum>
-  <w:abstractNum w:abstractNumId="16" w15:restartNumberingAfterBreak="0">
+  <w:abstractNum w:abstractNumId="17" w15:restartNumberingAfterBreak="0">
     <w:nsid w:val="607B17F1"/>
     <w:multiLevelType w:val="hybridMultilevel"/>
     <w:tmpl w:val="5CD49F56"/>
@@ -15793,7 +16432,7 @@
       </w:pPr>
     </w:lvl>
   </w:abstractNum>
-  <w:abstractNum w:abstractNumId="17" w15:restartNumberingAfterBreak="0">
+  <w:abstractNum w:abstractNumId="18" w15:restartNumberingAfterBreak="0">
     <w:nsid w:val="63C9506E"/>
     <w:multiLevelType w:val="multilevel"/>
     <w:tmpl w:val="FD903D84"/>
@@ -15906,7 +16545,7 @@
       </w:rPr>
     </w:lvl>
   </w:abstractNum>
-  <w:abstractNum w:abstractNumId="18" w15:restartNumberingAfterBreak="0">
+  <w:abstractNum w:abstractNumId="19" w15:restartNumberingAfterBreak="0">
     <w:nsid w:val="6784030D"/>
     <w:multiLevelType w:val="hybridMultilevel"/>
     <w:tmpl w:val="7D42C112"/>
@@ -15992,7 +16631,7 @@
       </w:pPr>
     </w:lvl>
   </w:abstractNum>
-  <w:abstractNum w:abstractNumId="19" w15:restartNumberingAfterBreak="0">
+  <w:abstractNum w:abstractNumId="20" w15:restartNumberingAfterBreak="0">
     <w:nsid w:val="68956AA4"/>
     <w:multiLevelType w:val="hybridMultilevel"/>
     <w:tmpl w:val="D524652C"/>
@@ -16078,7 +16717,7 @@
       </w:pPr>
     </w:lvl>
   </w:abstractNum>
-  <w:abstractNum w:abstractNumId="20" w15:restartNumberingAfterBreak="0">
+  <w:abstractNum w:abstractNumId="21" w15:restartNumberingAfterBreak="0">
     <w:nsid w:val="6DC27C28"/>
     <w:multiLevelType w:val="hybridMultilevel"/>
     <w:tmpl w:val="CF14C4E0"/>
@@ -16191,7 +16830,7 @@
       </w:rPr>
     </w:lvl>
   </w:abstractNum>
-  <w:abstractNum w:abstractNumId="21" w15:restartNumberingAfterBreak="0">
+  <w:abstractNum w:abstractNumId="22" w15:restartNumberingAfterBreak="0">
     <w:nsid w:val="6F4F087A"/>
     <w:multiLevelType w:val="multilevel"/>
     <w:tmpl w:val="E68AE62A"/>
@@ -16313,7 +16952,7 @@
       </w:rPr>
     </w:lvl>
   </w:abstractNum>
-  <w:abstractNum w:abstractNumId="22" w15:restartNumberingAfterBreak="0">
+  <w:abstractNum w:abstractNumId="23" w15:restartNumberingAfterBreak="0">
     <w:nsid w:val="7F1C3464"/>
     <w:multiLevelType w:val="hybridMultilevel"/>
     <w:tmpl w:val="457C28B2"/>
@@ -16400,10 +17039,10 @@
     </w:lvl>
   </w:abstractNum>
   <w:num w:numId="1">
-    <w:abstractNumId w:val="11"/>
+    <w:abstractNumId w:val="12"/>
   </w:num>
   <w:num w:numId="2">
-    <w:abstractNumId w:val="12"/>
+    <w:abstractNumId w:val="13"/>
   </w:num>
   <w:num w:numId="3">
     <w:abstractNumId w:val="0"/>
@@ -16412,34 +17051,34 @@
     <w:abstractNumId w:val="5"/>
   </w:num>
   <w:num w:numId="5">
-    <w:abstractNumId w:val="20"/>
+    <w:abstractNumId w:val="21"/>
   </w:num>
   <w:num w:numId="6">
     <w:abstractNumId w:val="6"/>
   </w:num>
   <w:num w:numId="7">
-    <w:abstractNumId w:val="9"/>
+    <w:abstractNumId w:val="10"/>
   </w:num>
   <w:num w:numId="8">
     <w:abstractNumId w:val="2"/>
   </w:num>
   <w:num w:numId="9">
-    <w:abstractNumId w:val="8"/>
+    <w:abstractNumId w:val="9"/>
   </w:num>
   <w:num w:numId="10">
-    <w:abstractNumId w:val="16"/>
+    <w:abstractNumId w:val="17"/>
   </w:num>
   <w:num w:numId="11">
-    <w:abstractNumId w:val="22"/>
+    <w:abstractNumId w:val="23"/>
   </w:num>
   <w:num w:numId="12">
-    <w:abstractNumId w:val="21"/>
+    <w:abstractNumId w:val="22"/>
   </w:num>
   <w:num w:numId="13">
     <w:abstractNumId w:val="4"/>
   </w:num>
   <w:num w:numId="14">
-    <w:abstractNumId w:val="13"/>
+    <w:abstractNumId w:val="14"/>
   </w:num>
   <w:num w:numId="15">
     <w:abstractNumId w:val="3"/>
@@ -16448,25 +17087,28 @@
     <w:abstractNumId w:val="7"/>
   </w:num>
   <w:num w:numId="17">
-    <w:abstractNumId w:val="18"/>
+    <w:abstractNumId w:val="19"/>
   </w:num>
   <w:num w:numId="18">
+    <w:abstractNumId w:val="16"/>
+  </w:num>
+  <w:num w:numId="19">
     <w:abstractNumId w:val="15"/>
   </w:num>
-  <w:num w:numId="19">
-    <w:abstractNumId w:val="14"/>
-  </w:num>
   <w:num w:numId="20">
-    <w:abstractNumId w:val="10"/>
+    <w:abstractNumId w:val="11"/>
   </w:num>
   <w:num w:numId="21">
     <w:abstractNumId w:val="1"/>
   </w:num>
   <w:num w:numId="22">
-    <w:abstractNumId w:val="19"/>
+    <w:abstractNumId w:val="20"/>
   </w:num>
   <w:num w:numId="23">
-    <w:abstractNumId w:val="17"/>
+    <w:abstractNumId w:val="18"/>
+  </w:num>
+  <w:num w:numId="24">
+    <w:abstractNumId w:val="8"/>
   </w:num>
   <w:numIdMacAtCleanup w:val="2"/>
 </w:numbering>
@@ -17693,7 +18335,7 @@
 </file>
 
 <file path=customXml/itemProps1.xml><?xml version="1.0" encoding="utf-8"?>
-<ds:datastoreItem xmlns:ds="http://schemas.openxmlformats.org/officeDocument/2006/customXml" ds:itemID="{14994569-9306-4536-833D-A50AFE11F289}">
+<ds:datastoreItem xmlns:ds="http://schemas.openxmlformats.org/officeDocument/2006/customXml" ds:itemID="{40E3AA86-9575-4FEE-82E5-0022C8C2C45E}">
   <ds:schemaRefs>
     <ds:schemaRef ds:uri="http://schemas.openxmlformats.org/officeDocument/2006/bibliography"/>
   </ds:schemaRefs>

</xml_diff>

<commit_message>
changes that was sayed to me
</commit_message>
<xml_diff>
--- a/well, this is mine/kur txt/MSACCESS/kur txt.docx
+++ b/well, this is mine/kur txt/MSACCESS/kur txt.docx
@@ -16,7 +16,7 @@
           <w:rFonts w:cs="Times New Roman"/>
           <w:noProof/>
           <w:szCs w:val="26"/>
-          <w:lang w:eastAsia="ru-RU"/>
+          <w:lang w:eastAsia="ja-JP"/>
         </w:rPr>
         <w:drawing>
           <wp:anchor distT="0" distB="0" distL="114300" distR="114300" simplePos="0" relativeHeight="251659264" behindDoc="1" locked="0" layoutInCell="1" allowOverlap="1" wp14:anchorId="6AE345B4" wp14:editId="1EE8A8BB">
@@ -6400,7 +6400,7 @@
         <w:rPr>
           <w:rFonts w:cs="Times New Roman"/>
           <w:noProof/>
-          <w:lang w:eastAsia="ru-RU"/>
+          <w:lang w:eastAsia="ja-JP"/>
         </w:rPr>
         <w:drawing>
           <wp:inline distT="0" distB="0" distL="0" distR="0" wp14:anchorId="61A714BB" wp14:editId="75A34D5D">
@@ -6563,7 +6563,7 @@
         <w:rPr>
           <w:rFonts w:cs="Times New Roman"/>
           <w:noProof/>
-          <w:lang w:eastAsia="ru-RU"/>
+          <w:lang w:eastAsia="ja-JP"/>
         </w:rPr>
         <w:lastRenderedPageBreak/>
         <w:drawing>
@@ -6750,7 +6750,7 @@
         <w:rPr>
           <w:rFonts w:cs="Times New Roman"/>
           <w:noProof/>
-          <w:lang w:eastAsia="ru-RU"/>
+          <w:lang w:eastAsia="ja-JP"/>
         </w:rPr>
         <w:drawing>
           <wp:inline distT="0" distB="0" distL="0" distR="0" wp14:anchorId="36C5E312" wp14:editId="04E23B55">
@@ -7174,7 +7174,7 @@
         <w:rPr>
           <w:rFonts w:cs="Times New Roman"/>
           <w:noProof/>
-          <w:lang w:eastAsia="ru-RU"/>
+          <w:lang w:eastAsia="ja-JP"/>
         </w:rPr>
         <w:drawing>
           <wp:inline distT="0" distB="0" distL="0" distR="0" wp14:anchorId="7AD63732" wp14:editId="3B39DCD0">
@@ -7244,7 +7244,23 @@
           <w:szCs w:val="28"/>
           <w:lang w:eastAsia="ja-JP"/>
         </w:rPr>
-        <w:t xml:space="preserve"> – среда разработки Atom</w:t>
+        <w:t xml:space="preserve"> – </w:t>
+      </w:r>
+      <w:r>
+        <w:rPr>
+          <w:rFonts w:cs="Times New Roman"/>
+          <w:szCs w:val="28"/>
+          <w:lang w:eastAsia="ja-JP"/>
+        </w:rPr>
+        <w:t>С</w:t>
+      </w:r>
+      <w:r>
+        <w:rPr>
+          <w:rFonts w:cs="Times New Roman"/>
+          <w:szCs w:val="28"/>
+          <w:lang w:eastAsia="ja-JP"/>
+        </w:rPr>
+        <w:t>реда разработки Atom</w:t>
       </w:r>
     </w:p>
     <w:p>
@@ -7375,7 +7391,7 @@
         <w:rPr>
           <w:rFonts w:cs="Times New Roman"/>
           <w:noProof/>
-          <w:lang w:eastAsia="ru-RU"/>
+          <w:lang w:eastAsia="ja-JP"/>
         </w:rPr>
         <w:drawing>
           <wp:inline distT="0" distB="0" distL="0" distR="0" wp14:anchorId="6ADC33D9" wp14:editId="1B468F9D">
@@ -7559,7 +7575,7 @@
         <w:rPr>
           <w:rFonts w:cs="Times New Roman"/>
           <w:noProof/>
-          <w:lang w:eastAsia="ru-RU"/>
+          <w:lang w:eastAsia="ja-JP"/>
         </w:rPr>
         <w:drawing>
           <wp:inline distT="0" distB="0" distL="0" distR="0" wp14:anchorId="6E573BBB" wp14:editId="1A2423A2">
@@ -7625,7 +7641,21 @@
           <w:rFonts w:cs="Times New Roman"/>
           <w:lang w:eastAsia="ja-JP"/>
         </w:rPr>
-        <w:t>Рисунок 6 – создание таблицы</w:t>
+        <w:t xml:space="preserve">Рисунок 6 – </w:t>
+      </w:r>
+      <w:r>
+        <w:rPr>
+          <w:rFonts w:cs="Times New Roman"/>
+          <w:lang w:eastAsia="ja-JP"/>
+        </w:rPr>
+        <w:t>С</w:t>
+      </w:r>
+      <w:r>
+        <w:rPr>
+          <w:rFonts w:cs="Times New Roman"/>
+          <w:lang w:eastAsia="ja-JP"/>
+        </w:rPr>
+        <w:t>оздание таблицы</w:t>
       </w:r>
     </w:p>
     <w:p>
@@ -7651,7 +7681,7 @@
         <w:rPr>
           <w:rFonts w:cs="Times New Roman"/>
           <w:noProof/>
-          <w:lang w:eastAsia="ru-RU"/>
+          <w:lang w:eastAsia="ja-JP"/>
         </w:rPr>
         <w:drawing>
           <wp:inline distT="0" distB="0" distL="0" distR="0" wp14:anchorId="4E7466A4" wp14:editId="787EB559">
@@ -7717,7 +7747,21 @@
           <w:rFonts w:cs="Times New Roman"/>
           <w:lang w:eastAsia="ja-JP"/>
         </w:rPr>
-        <w:t>Рисунок 7 – переход в режим конструктора таблицы</w:t>
+        <w:t xml:space="preserve">Рисунок 7 – </w:t>
+      </w:r>
+      <w:r>
+        <w:rPr>
+          <w:rFonts w:cs="Times New Roman"/>
+          <w:lang w:eastAsia="ja-JP"/>
+        </w:rPr>
+        <w:t>П</w:t>
+      </w:r>
+      <w:r>
+        <w:rPr>
+          <w:rFonts w:cs="Times New Roman"/>
+          <w:lang w:eastAsia="ja-JP"/>
+        </w:rPr>
+        <w:t>ереход в режим конструктора таблицы</w:t>
       </w:r>
     </w:p>
     <w:p>
@@ -7743,7 +7787,7 @@
         <w:rPr>
           <w:rFonts w:cs="Times New Roman"/>
           <w:noProof/>
-          <w:lang w:eastAsia="ru-RU"/>
+          <w:lang w:eastAsia="ja-JP"/>
         </w:rPr>
         <w:drawing>
           <wp:inline distT="0" distB="0" distL="0" distR="0" wp14:anchorId="01016E94" wp14:editId="44530B59">
@@ -7809,7 +7853,21 @@
           <w:rFonts w:cs="Times New Roman"/>
           <w:lang w:eastAsia="ja-JP"/>
         </w:rPr>
-        <w:t>Рисунок 8 – окно изменения названия таблицы</w:t>
+        <w:t xml:space="preserve">Рисунок 8 – </w:t>
+      </w:r>
+      <w:r>
+        <w:rPr>
+          <w:rFonts w:cs="Times New Roman"/>
+          <w:lang w:eastAsia="ja-JP"/>
+        </w:rPr>
+        <w:t>О</w:t>
+      </w:r>
+      <w:r>
+        <w:rPr>
+          <w:rFonts w:cs="Times New Roman"/>
+          <w:lang w:eastAsia="ja-JP"/>
+        </w:rPr>
+        <w:t>кно изменения названия таблицы</w:t>
       </w:r>
     </w:p>
     <w:p>
@@ -7835,7 +7893,7 @@
         <w:rPr>
           <w:rFonts w:cs="Times New Roman"/>
           <w:noProof/>
-          <w:lang w:eastAsia="ru-RU"/>
+          <w:lang w:eastAsia="ja-JP"/>
         </w:rPr>
         <w:lastRenderedPageBreak/>
         <w:drawing>
@@ -7902,7 +7960,21 @@
           <w:rFonts w:cs="Times New Roman"/>
           <w:lang w:eastAsia="ja-JP"/>
         </w:rPr>
-        <w:t>Рисунок 9 – окно</w:t>
+        <w:t xml:space="preserve">Рисунок 9 – </w:t>
+      </w:r>
+      <w:r>
+        <w:rPr>
+          <w:rFonts w:cs="Times New Roman"/>
+          <w:lang w:eastAsia="ja-JP"/>
+        </w:rPr>
+        <w:t>О</w:t>
+      </w:r>
+      <w:r>
+        <w:rPr>
+          <w:rFonts w:cs="Times New Roman"/>
+          <w:lang w:eastAsia="ja-JP"/>
+        </w:rPr>
+        <w:t>кно</w:t>
       </w:r>
       <w:r>
         <w:rPr>
@@ -7942,7 +8014,7 @@
         <w:rPr>
           <w:rFonts w:cs="Times New Roman"/>
           <w:noProof/>
-          <w:lang w:eastAsia="ru-RU"/>
+          <w:lang w:eastAsia="ja-JP"/>
         </w:rPr>
         <w:drawing>
           <wp:inline distT="0" distB="0" distL="0" distR="0" wp14:anchorId="25804F13" wp14:editId="1A94B6E9">
@@ -8008,7 +8080,21 @@
           <w:rFonts w:cs="Times New Roman"/>
           <w:lang w:eastAsia="ja-JP"/>
         </w:rPr>
-        <w:t>Рисунок 10 – созданные таблицы</w:t>
+        <w:t xml:space="preserve">Рисунок 10 – </w:t>
+      </w:r>
+      <w:r>
+        <w:rPr>
+          <w:rFonts w:cs="Times New Roman"/>
+          <w:lang w:eastAsia="ja-JP"/>
+        </w:rPr>
+        <w:t>С</w:t>
+      </w:r>
+      <w:r>
+        <w:rPr>
+          <w:rFonts w:cs="Times New Roman"/>
+          <w:lang w:eastAsia="ja-JP"/>
+        </w:rPr>
+        <w:t>озданные таблицы</w:t>
       </w:r>
     </w:p>
     <w:p>
@@ -8034,7 +8120,7 @@
         <w:rPr>
           <w:rFonts w:cs="Times New Roman"/>
           <w:noProof/>
-          <w:lang w:eastAsia="ru-RU"/>
+          <w:lang w:eastAsia="ja-JP"/>
         </w:rPr>
         <w:drawing>
           <wp:inline distT="0" distB="0" distL="0" distR="0" wp14:anchorId="2E449230" wp14:editId="1EB4D203">
@@ -8100,7 +8186,21 @@
           <w:rFonts w:cs="Times New Roman"/>
           <w:lang w:eastAsia="ja-JP"/>
         </w:rPr>
-        <w:t xml:space="preserve">Рисунок 11 – просмотр </w:t>
+        <w:t xml:space="preserve">Рисунок 11 – </w:t>
+      </w:r>
+      <w:r>
+        <w:rPr>
+          <w:rFonts w:cs="Times New Roman"/>
+          <w:lang w:eastAsia="ja-JP"/>
+        </w:rPr>
+        <w:t>П</w:t>
+      </w:r>
+      <w:r>
+        <w:rPr>
+          <w:rFonts w:cs="Times New Roman"/>
+          <w:lang w:eastAsia="ja-JP"/>
+        </w:rPr>
+        <w:t xml:space="preserve">росмотр </w:t>
       </w:r>
       <w:r>
         <w:rPr>
@@ -8169,7 +8269,7 @@
         <w:rPr>
           <w:rFonts w:cs="Times New Roman"/>
           <w:noProof/>
-          <w:lang w:eastAsia="ru-RU"/>
+          <w:lang w:eastAsia="ja-JP"/>
         </w:rPr>
         <w:drawing>
           <wp:inline distT="0" distB="0" distL="0" distR="0" wp14:anchorId="48E8456F" wp14:editId="17FF600B">
@@ -8256,7 +8356,21 @@
           <w:rFonts w:cs="Times New Roman"/>
           <w:lang w:eastAsia="ja-JP"/>
         </w:rPr>
-        <w:t xml:space="preserve"> – создание связей между таблицами</w:t>
+        <w:t xml:space="preserve"> – </w:t>
+      </w:r>
+      <w:r>
+        <w:rPr>
+          <w:rFonts w:cs="Times New Roman"/>
+          <w:lang w:eastAsia="ja-JP"/>
+        </w:rPr>
+        <w:t>С</w:t>
+      </w:r>
+      <w:r>
+        <w:rPr>
+          <w:rFonts w:cs="Times New Roman"/>
+          <w:lang w:eastAsia="ja-JP"/>
+        </w:rPr>
+        <w:t>оздание связей между таблицами</w:t>
       </w:r>
     </w:p>
     <w:p>
@@ -8282,7 +8396,7 @@
         <w:rPr>
           <w:rFonts w:cs="Times New Roman"/>
           <w:noProof/>
-          <w:lang w:eastAsia="ru-RU"/>
+          <w:lang w:eastAsia="ja-JP"/>
         </w:rPr>
         <w:drawing>
           <wp:inline distT="0" distB="0" distL="0" distR="0" wp14:anchorId="5120D7C0" wp14:editId="72464B9D">
@@ -8369,7 +8483,21 @@
           <w:rFonts w:cs="Times New Roman"/>
           <w:lang w:eastAsia="ja-JP"/>
         </w:rPr>
-        <w:t xml:space="preserve"> – окно выбора таблиц для настройки связей</w:t>
+        <w:t xml:space="preserve"> – </w:t>
+      </w:r>
+      <w:r>
+        <w:rPr>
+          <w:rFonts w:cs="Times New Roman"/>
+          <w:lang w:eastAsia="ja-JP"/>
+        </w:rPr>
+        <w:t>О</w:t>
+      </w:r>
+      <w:r>
+        <w:rPr>
+          <w:rFonts w:cs="Times New Roman"/>
+          <w:lang w:eastAsia="ja-JP"/>
+        </w:rPr>
+        <w:t>кно выбора таблиц для настройки связей</w:t>
       </w:r>
     </w:p>
     <w:p>
@@ -8395,7 +8523,7 @@
         <w:rPr>
           <w:rFonts w:cs="Times New Roman"/>
           <w:noProof/>
-          <w:lang w:eastAsia="ru-RU"/>
+          <w:lang w:eastAsia="ja-JP"/>
         </w:rPr>
         <w:lastRenderedPageBreak/>
         <w:drawing>
@@ -8476,7 +8604,21 @@
           <w:rFonts w:cs="Times New Roman"/>
           <w:lang w:eastAsia="ja-JP"/>
         </w:rPr>
-        <w:t xml:space="preserve"> – выбранные таблицы</w:t>
+        <w:t xml:space="preserve"> – </w:t>
+      </w:r>
+      <w:r>
+        <w:rPr>
+          <w:rFonts w:cs="Times New Roman"/>
+          <w:lang w:eastAsia="ja-JP"/>
+        </w:rPr>
+        <w:t>В</w:t>
+      </w:r>
+      <w:r>
+        <w:rPr>
+          <w:rFonts w:cs="Times New Roman"/>
+          <w:lang w:eastAsia="ja-JP"/>
+        </w:rPr>
+        <w:t>ыбранные таблицы</w:t>
       </w:r>
     </w:p>
     <w:p>
@@ -8502,7 +8644,7 @@
         <w:rPr>
           <w:rFonts w:cs="Times New Roman"/>
           <w:noProof/>
-          <w:lang w:eastAsia="ru-RU"/>
+          <w:lang w:eastAsia="ja-JP"/>
         </w:rPr>
         <w:drawing>
           <wp:inline distT="0" distB="0" distL="0" distR="0" wp14:anchorId="0A9A7793" wp14:editId="20891796">
@@ -8582,7 +8724,21 @@
           <w:rFonts w:cs="Times New Roman"/>
           <w:lang w:eastAsia="ja-JP"/>
         </w:rPr>
-        <w:t>– кнопка изменения связей</w:t>
+        <w:t xml:space="preserve">– </w:t>
+      </w:r>
+      <w:r>
+        <w:rPr>
+          <w:rFonts w:cs="Times New Roman"/>
+          <w:lang w:eastAsia="ja-JP"/>
+        </w:rPr>
+        <w:t>К</w:t>
+      </w:r>
+      <w:r>
+        <w:rPr>
+          <w:rFonts w:cs="Times New Roman"/>
+          <w:lang w:eastAsia="ja-JP"/>
+        </w:rPr>
+        <w:t>нопка изменения связей</w:t>
       </w:r>
     </w:p>
     <w:p>
@@ -8608,7 +8764,7 @@
         <w:rPr>
           <w:rFonts w:cs="Times New Roman"/>
           <w:noProof/>
-          <w:lang w:eastAsia="ru-RU"/>
+          <w:lang w:eastAsia="ja-JP"/>
         </w:rPr>
         <w:drawing>
           <wp:inline distT="0" distB="0" distL="0" distR="0" wp14:anchorId="0A7FF1F4" wp14:editId="504ACC6C">
@@ -8695,7 +8851,21 @@
           <w:rFonts w:cs="Times New Roman"/>
           <w:lang w:eastAsia="ja-JP"/>
         </w:rPr>
-        <w:t xml:space="preserve"> – создание новой связи в окне изменения связей</w:t>
+        <w:t xml:space="preserve"> – </w:t>
+      </w:r>
+      <w:r>
+        <w:rPr>
+          <w:rFonts w:cs="Times New Roman"/>
+          <w:lang w:eastAsia="ja-JP"/>
+        </w:rPr>
+        <w:t>С</w:t>
+      </w:r>
+      <w:r>
+        <w:rPr>
+          <w:rFonts w:cs="Times New Roman"/>
+          <w:lang w:eastAsia="ja-JP"/>
+        </w:rPr>
+        <w:t>оздание новой связи в окне изменения связей</w:t>
       </w:r>
     </w:p>
     <w:p>
@@ -8721,7 +8891,7 @@
         <w:rPr>
           <w:rFonts w:cs="Times New Roman"/>
           <w:noProof/>
-          <w:lang w:eastAsia="ru-RU"/>
+          <w:lang w:eastAsia="ja-JP"/>
         </w:rPr>
         <w:lastRenderedPageBreak/>
         <w:drawing>
@@ -8809,7 +8979,14 @@
           <w:rFonts w:cs="Times New Roman"/>
           <w:lang w:eastAsia="ja-JP"/>
         </w:rPr>
-        <w:t>окно создания связи с выбранными столбцами</w:t>
+        <w:t>О</w:t>
+      </w:r>
+      <w:r>
+        <w:rPr>
+          <w:rFonts w:cs="Times New Roman"/>
+          <w:lang w:eastAsia="ja-JP"/>
+        </w:rPr>
+        <w:t>кно создания связи с выбранными столбцами</w:t>
       </w:r>
     </w:p>
     <w:p>
@@ -8835,7 +9012,7 @@
         <w:rPr>
           <w:rFonts w:cs="Times New Roman"/>
           <w:noProof/>
-          <w:lang w:eastAsia="ru-RU"/>
+          <w:lang w:eastAsia="ja-JP"/>
         </w:rPr>
         <w:drawing>
           <wp:inline distT="0" distB="0" distL="0" distR="0" wp14:anchorId="2BBCAE54" wp14:editId="350B7481">
@@ -8915,7 +9092,21 @@
           <w:rFonts w:cs="Times New Roman"/>
           <w:lang w:eastAsia="ja-JP"/>
         </w:rPr>
-        <w:t xml:space="preserve"> – изменение параметров </w:t>
+        <w:t xml:space="preserve"> – </w:t>
+      </w:r>
+      <w:r>
+        <w:rPr>
+          <w:rFonts w:cs="Times New Roman"/>
+          <w:lang w:eastAsia="ja-JP"/>
+        </w:rPr>
+        <w:t>И</w:t>
+      </w:r>
+      <w:r>
+        <w:rPr>
+          <w:rFonts w:cs="Times New Roman"/>
+          <w:lang w:eastAsia="ja-JP"/>
+        </w:rPr>
+        <w:t xml:space="preserve">зменение параметров </w:t>
       </w:r>
       <w:r>
         <w:rPr>
@@ -8948,7 +9139,7 @@
         <w:rPr>
           <w:rFonts w:cs="Times New Roman"/>
           <w:noProof/>
-          <w:lang w:eastAsia="ru-RU"/>
+          <w:lang w:eastAsia="ja-JP"/>
         </w:rPr>
         <w:drawing>
           <wp:inline distT="0" distB="0" distL="0" distR="0" wp14:anchorId="0FCF7270" wp14:editId="662F15CF">
@@ -9028,114 +9219,14 @@
           <w:rFonts w:cs="Times New Roman"/>
           <w:lang w:eastAsia="ja-JP"/>
         </w:rPr>
-        <w:t xml:space="preserve"> – созданная связи выбранных таблиц</w:t>
-      </w:r>
-    </w:p>
-    <w:p>
-      <w:pPr>
-        <w:ind w:firstLine="0"/>
-        <w:jc w:val="center"/>
-        <w:rPr>
-          <w:rFonts w:cs="Times New Roman"/>
-          <w:lang w:eastAsia="ja-JP"/>
-        </w:rPr>
-      </w:pPr>
-    </w:p>
-    <w:p>
-      <w:pPr>
-        <w:ind w:firstLine="0"/>
-        <w:jc w:val="center"/>
-        <w:rPr>
-          <w:rFonts w:cs="Times New Roman"/>
-          <w:lang w:eastAsia="ja-JP"/>
-        </w:rPr>
-      </w:pPr>
-      <w:r>
-        <w:rPr>
-          <w:rFonts w:cs="Times New Roman"/>
-          <w:noProof/>
-          <w:lang w:eastAsia="ru-RU"/>
-        </w:rPr>
-        <w:lastRenderedPageBreak/>
-        <w:drawing>
-          <wp:inline distT="0" distB="0" distL="0" distR="0" wp14:anchorId="7706B569" wp14:editId="2D46CFFC">
-            <wp:extent cx="5940425" cy="790023"/>
-            <wp:effectExtent l="0" t="0" r="3175" b="0"/>
-            <wp:docPr id="294" name="Рисунок 294" descr="\\26k-10-dc10\studocredir\UC33_9\Мои документы\ShareX\Screenshots\2023-04\MSACCESS_Bn2AluOes2.png"/>
-            <wp:cNvGraphicFramePr>
-              <a:graphicFrameLocks xmlns:a="http://schemas.openxmlformats.org/drawingml/2006/main" noChangeAspect="1"/>
-            </wp:cNvGraphicFramePr>
-            <a:graphic xmlns:a="http://schemas.openxmlformats.org/drawingml/2006/main">
-              <a:graphicData uri="http://schemas.openxmlformats.org/drawingml/2006/picture">
-                <pic:pic xmlns:pic="http://schemas.openxmlformats.org/drawingml/2006/picture">
-                  <pic:nvPicPr>
-                    <pic:cNvPr id="0" name="Picture 17" descr="\\26k-10-dc10\studocredir\UC33_9\Мои документы\ShareX\Screenshots\2023-04\MSACCESS_Bn2AluOes2.png"/>
-                    <pic:cNvPicPr>
-                      <a:picLocks noChangeAspect="1" noChangeArrowheads="1"/>
-                    </pic:cNvPicPr>
-                  </pic:nvPicPr>
-                  <pic:blipFill>
-                    <a:blip r:embed="rId28">
-                      <a:extLst>
-                        <a:ext uri="{28A0092B-C50C-407E-A947-70E740481C1C}">
-                          <a14:useLocalDpi xmlns:a14="http://schemas.microsoft.com/office/drawing/2010/main" val="0"/>
-                        </a:ext>
-                      </a:extLst>
-                    </a:blip>
-                    <a:srcRect/>
-                    <a:stretch>
-                      <a:fillRect/>
-                    </a:stretch>
-                  </pic:blipFill>
-                  <pic:spPr bwMode="auto">
-                    <a:xfrm>
-                      <a:off x="0" y="0"/>
-                      <a:ext cx="5940425" cy="790023"/>
-                    </a:xfrm>
-                    <a:prstGeom prst="rect">
-                      <a:avLst/>
-                    </a:prstGeom>
-                    <a:noFill/>
-                    <a:ln>
-                      <a:noFill/>
-                    </a:ln>
-                  </pic:spPr>
-                </pic:pic>
-              </a:graphicData>
-            </a:graphic>
-          </wp:inline>
-        </w:drawing>
-      </w:r>
-    </w:p>
-    <w:p>
-      <w:pPr>
-        <w:ind w:firstLine="0"/>
-        <w:jc w:val="center"/>
-        <w:rPr>
-          <w:rFonts w:cs="Times New Roman"/>
-          <w:lang w:eastAsia="ja-JP"/>
-        </w:rPr>
-      </w:pPr>
-      <w:r>
-        <w:rPr>
-          <w:rFonts w:cs="Times New Roman"/>
-          <w:lang w:eastAsia="ja-JP"/>
-        </w:rPr>
-        <w:t xml:space="preserve">Рисунок </w:t>
-      </w:r>
-      <w:r>
-        <w:rPr>
-          <w:rFonts w:cs="Times New Roman"/>
-          <w:lang w:eastAsia="ja-JP"/>
-        </w:rPr>
-        <w:t>20</w:t>
-      </w:r>
-      <w:r>
-        <w:rPr>
-          <w:rFonts w:cs="Times New Roman"/>
-          <w:lang w:eastAsia="ja-JP"/>
-        </w:rPr>
-        <w:t xml:space="preserve"> – подстановка в столбце при создании записи в таблице</w:t>
+        <w:t xml:space="preserve"> – С</w:t>
+      </w:r>
+      <w:r>
+        <w:rPr>
+          <w:rFonts w:cs="Times New Roman"/>
+          <w:lang w:eastAsia="ja-JP"/>
+        </w:rPr>
+        <w:t>озданная связи выбранных таблиц</w:t>
       </w:r>
     </w:p>
     <w:p>
@@ -9189,6 +9280,7 @@
       <w:r>
         <w:rPr>
           <w:noProof/>
+          <w:lang w:eastAsia="ja-JP"/>
         </w:rPr>
         <w:drawing>
           <wp:inline distT="0" distB="0" distL="0" distR="0" wp14:anchorId="51BD7DF9" wp14:editId="6D969F5B">
@@ -9208,7 +9300,7 @@
                     </pic:cNvPicPr>
                   </pic:nvPicPr>
                   <pic:blipFill>
-                    <a:blip r:embed="rId29">
+                    <a:blip r:embed="rId28">
                       <a:extLst>
                         <a:ext uri="{28A0092B-C50C-407E-A947-70E740481C1C}">
                           <a14:useLocalDpi xmlns:a14="http://schemas.microsoft.com/office/drawing/2010/main" val="0"/>
@@ -9254,7 +9346,35 @@
           <w:rFonts w:cs="Times New Roman"/>
           <w:lang w:eastAsia="ja-JP"/>
         </w:rPr>
-        <w:t>Рисунок 21 – изменение типа столбца</w:t>
+        <w:t>Рисунок 2</w:t>
+      </w:r>
+      <w:r>
+        <w:rPr>
+          <w:rFonts w:cs="Times New Roman"/>
+          <w:lang w:eastAsia="ja-JP"/>
+        </w:rPr>
+        <w:t>0</w:t>
+      </w:r>
+      <w:r>
+        <w:rPr>
+          <w:rFonts w:cs="Times New Roman"/>
+          <w:lang w:eastAsia="ja-JP"/>
+        </w:rPr>
+        <w:t xml:space="preserve"> – </w:t>
+      </w:r>
+      <w:r>
+        <w:rPr>
+          <w:rFonts w:cs="Times New Roman"/>
+          <w:lang w:eastAsia="ja-JP"/>
+        </w:rPr>
+        <w:t>И</w:t>
+      </w:r>
+      <w:r>
+        <w:rPr>
+          <w:rFonts w:cs="Times New Roman"/>
+          <w:lang w:eastAsia="ja-JP"/>
+        </w:rPr>
+        <w:t>зменение типа столбца</w:t>
       </w:r>
     </w:p>
     <w:p>
@@ -9280,9 +9400,8 @@
         <w:rPr>
           <w:rFonts w:cs="Times New Roman"/>
           <w:noProof/>
-          <w:lang w:eastAsia="ru-RU"/>
-        </w:rPr>
-        <w:lastRenderedPageBreak/>
+          <w:lang w:eastAsia="ja-JP"/>
+        </w:rPr>
         <w:drawing>
           <wp:inline distT="0" distB="0" distL="0" distR="0" wp14:anchorId="466C6776" wp14:editId="47C9E804">
             <wp:extent cx="5321935" cy="3374390"/>
@@ -9296,6 +9415,127 @@
                 <pic:pic xmlns:pic="http://schemas.openxmlformats.org/drawingml/2006/picture">
                   <pic:nvPicPr>
                     <pic:cNvPr id="0" name="Picture 14" descr="\\26k-10-dc10\studocredir\UC33_9\Мои документы\ShareX\Screenshots\2023-04\MSACCESS_GrpIoXcTnm.png"/>
+                    <pic:cNvPicPr>
+                      <a:picLocks noChangeAspect="1" noChangeArrowheads="1"/>
+                    </pic:cNvPicPr>
+                  </pic:nvPicPr>
+                  <pic:blipFill>
+                    <a:blip r:embed="rId29">
+                      <a:extLst>
+                        <a:ext uri="{28A0092B-C50C-407E-A947-70E740481C1C}">
+                          <a14:useLocalDpi xmlns:a14="http://schemas.microsoft.com/office/drawing/2010/main" val="0"/>
+                        </a:ext>
+                      </a:extLst>
+                    </a:blip>
+                    <a:srcRect/>
+                    <a:stretch>
+                      <a:fillRect/>
+                    </a:stretch>
+                  </pic:blipFill>
+                  <pic:spPr bwMode="auto">
+                    <a:xfrm>
+                      <a:off x="0" y="0"/>
+                      <a:ext cx="5321935" cy="3374390"/>
+                    </a:xfrm>
+                    <a:prstGeom prst="rect">
+                      <a:avLst/>
+                    </a:prstGeom>
+                    <a:noFill/>
+                    <a:ln>
+                      <a:noFill/>
+                    </a:ln>
+                  </pic:spPr>
+                </pic:pic>
+              </a:graphicData>
+            </a:graphic>
+          </wp:inline>
+        </w:drawing>
+      </w:r>
+    </w:p>
+    <w:p>
+      <w:pPr>
+        <w:ind w:firstLine="0"/>
+        <w:jc w:val="center"/>
+        <w:rPr>
+          <w:rFonts w:cs="Times New Roman"/>
+          <w:lang w:eastAsia="ja-JP"/>
+        </w:rPr>
+      </w:pPr>
+      <w:r>
+        <w:rPr>
+          <w:rFonts w:cs="Times New Roman"/>
+          <w:lang w:eastAsia="ja-JP"/>
+        </w:rPr>
+        <w:t>Рисунок 2</w:t>
+      </w:r>
+      <w:r>
+        <w:rPr>
+          <w:rFonts w:cs="Times New Roman"/>
+          <w:lang w:eastAsia="ja-JP"/>
+        </w:rPr>
+        <w:t>1</w:t>
+      </w:r>
+      <w:r>
+        <w:rPr>
+          <w:rFonts w:cs="Times New Roman"/>
+          <w:lang w:eastAsia="ja-JP"/>
+        </w:rPr>
+        <w:t xml:space="preserve"> – </w:t>
+      </w:r>
+      <w:r>
+        <w:rPr>
+          <w:rFonts w:cs="Times New Roman"/>
+          <w:lang w:eastAsia="ja-JP"/>
+        </w:rPr>
+        <w:t>О</w:t>
+      </w:r>
+      <w:r>
+        <w:rPr>
+          <w:rFonts w:cs="Times New Roman"/>
+          <w:lang w:eastAsia="ja-JP"/>
+        </w:rPr>
+        <w:t>кно создания подстановки</w:t>
+      </w:r>
+    </w:p>
+    <w:p>
+      <w:pPr>
+        <w:ind w:firstLine="0"/>
+        <w:jc w:val="center"/>
+        <w:rPr>
+          <w:rFonts w:cs="Times New Roman"/>
+          <w:lang w:eastAsia="ja-JP"/>
+        </w:rPr>
+      </w:pPr>
+    </w:p>
+    <w:p>
+      <w:pPr>
+        <w:ind w:firstLine="0"/>
+        <w:jc w:val="center"/>
+        <w:rPr>
+          <w:rFonts w:cs="Times New Roman"/>
+          <w:lang w:eastAsia="ja-JP"/>
+        </w:rPr>
+      </w:pPr>
+      <w:r>
+        <w:rPr>
+          <w:rFonts w:cs="Times New Roman"/>
+          <w:noProof/>
+          <w:lang w:eastAsia="ja-JP"/>
+        </w:rPr>
+        <w:lastRenderedPageBreak/>
+        <w:drawing>
+          <wp:inline distT="0" distB="0" distL="0" distR="0" wp14:anchorId="27D6CC9A" wp14:editId="7674000A">
+            <wp:extent cx="5321935" cy="3374390"/>
+            <wp:effectExtent l="0" t="0" r="0" b="0"/>
+            <wp:docPr id="292" name="Рисунок 292" descr="\\26k-10-dc10\studocredir\UC33_9\Мои документы\ShareX\Screenshots\2023-04\MSACCESS_49FknaLnby.png"/>
+            <wp:cNvGraphicFramePr>
+              <a:graphicFrameLocks xmlns:a="http://schemas.openxmlformats.org/drawingml/2006/main" noChangeAspect="1"/>
+            </wp:cNvGraphicFramePr>
+            <a:graphic xmlns:a="http://schemas.openxmlformats.org/drawingml/2006/main">
+              <a:graphicData uri="http://schemas.openxmlformats.org/drawingml/2006/picture">
+                <pic:pic xmlns:pic="http://schemas.openxmlformats.org/drawingml/2006/picture">
+                  <pic:nvPicPr>
+                    <pic:cNvPr id="0" name="Picture 15" descr="\\26k-10-dc10\studocredir\UC33_9\Мои документы\ShareX\Screenshots\2023-04\MSACCESS_49FknaLnby.png"/>
                     <pic:cNvPicPr>
                       <a:picLocks noChangeAspect="1" noChangeArrowheads="1"/>
                     </pic:cNvPicPr>
@@ -9347,7 +9587,35 @@
           <w:rFonts w:cs="Times New Roman"/>
           <w:lang w:eastAsia="ja-JP"/>
         </w:rPr>
-        <w:t>Рисунок 22 – окно создания подстановки</w:t>
+        <w:t>Рисунок 2</w:t>
+      </w:r>
+      <w:r>
+        <w:rPr>
+          <w:rFonts w:cs="Times New Roman"/>
+          <w:lang w:eastAsia="ja-JP"/>
+        </w:rPr>
+        <w:t>2</w:t>
+      </w:r>
+      <w:r>
+        <w:rPr>
+          <w:rFonts w:cs="Times New Roman"/>
+          <w:lang w:eastAsia="ja-JP"/>
+        </w:rPr>
+        <w:t xml:space="preserve"> – </w:t>
+      </w:r>
+      <w:r>
+        <w:rPr>
+          <w:rFonts w:cs="Times New Roman"/>
+          <w:lang w:eastAsia="ja-JP"/>
+        </w:rPr>
+        <w:t>Т</w:t>
+      </w:r>
+      <w:r>
+        <w:rPr>
+          <w:rFonts w:cs="Times New Roman"/>
+          <w:lang w:eastAsia="ja-JP"/>
+        </w:rPr>
+        <w:t>аблица, из которой будут браться данные для подстановки</w:t>
       </w:r>
     </w:p>
     <w:p>
@@ -9373,13 +9641,13 @@
         <w:rPr>
           <w:rFonts w:cs="Times New Roman"/>
           <w:noProof/>
-          <w:lang w:eastAsia="ru-RU"/>
+          <w:lang w:eastAsia="ja-JP"/>
         </w:rPr>
         <w:drawing>
-          <wp:inline distT="0" distB="0" distL="0" distR="0" wp14:anchorId="27D6CC9A" wp14:editId="7674000A">
+          <wp:inline distT="0" distB="0" distL="0" distR="0" wp14:anchorId="5B328681" wp14:editId="3C5EDAE8">
             <wp:extent cx="5321935" cy="3374390"/>
             <wp:effectExtent l="0" t="0" r="0" b="0"/>
-            <wp:docPr id="292" name="Рисунок 292" descr="\\26k-10-dc10\studocredir\UC33_9\Мои документы\ShareX\Screenshots\2023-04\MSACCESS_49FknaLnby.png"/>
+            <wp:docPr id="293" name="Рисунок 293" descr="\\26k-10-dc10\studocredir\UC33_9\Мои документы\ShareX\Screenshots\2023-04\MSACCESS_Y7LRZOpm76.png"/>
             <wp:cNvGraphicFramePr>
               <a:graphicFrameLocks xmlns:a="http://schemas.openxmlformats.org/drawingml/2006/main" noChangeAspect="1"/>
             </wp:cNvGraphicFramePr>
@@ -9387,7 +9655,7 @@
               <a:graphicData uri="http://schemas.openxmlformats.org/drawingml/2006/picture">
                 <pic:pic xmlns:pic="http://schemas.openxmlformats.org/drawingml/2006/picture">
                   <pic:nvPicPr>
-                    <pic:cNvPr id="0" name="Picture 15" descr="\\26k-10-dc10\studocredir\UC33_9\Мои документы\ShareX\Screenshots\2023-04\MSACCESS_49FknaLnby.png"/>
+                    <pic:cNvPr id="0" name="Picture 16" descr="\\26k-10-dc10\studocredir\UC33_9\Мои документы\ShareX\Screenshots\2023-04\MSACCESS_Y7LRZOpm76.png"/>
                     <pic:cNvPicPr>
                       <a:picLocks noChangeAspect="1" noChangeArrowheads="1"/>
                     </pic:cNvPicPr>
@@ -9439,7 +9707,35 @@
           <w:rFonts w:cs="Times New Roman"/>
           <w:lang w:eastAsia="ja-JP"/>
         </w:rPr>
-        <w:t>Рисунок 23 – таблица, из которой будут браться данные для подстановки</w:t>
+        <w:t>Рисунок 2</w:t>
+      </w:r>
+      <w:r>
+        <w:rPr>
+          <w:rFonts w:cs="Times New Roman"/>
+          <w:lang w:eastAsia="ja-JP"/>
+        </w:rPr>
+        <w:t>3</w:t>
+      </w:r>
+      <w:r>
+        <w:rPr>
+          <w:rFonts w:cs="Times New Roman"/>
+          <w:lang w:eastAsia="ja-JP"/>
+        </w:rPr>
+        <w:t xml:space="preserve"> – </w:t>
+      </w:r>
+      <w:r>
+        <w:rPr>
+          <w:rFonts w:cs="Times New Roman"/>
+          <w:lang w:eastAsia="ja-JP"/>
+        </w:rPr>
+        <w:t>В</w:t>
+      </w:r>
+      <w:r>
+        <w:rPr>
+          <w:rFonts w:cs="Times New Roman"/>
+          <w:lang w:eastAsia="ja-JP"/>
+        </w:rPr>
+        <w:t>ыбранные столбцы с данными</w:t>
       </w:r>
     </w:p>
     <w:p>
@@ -9465,101 +9761,9 @@
         <w:rPr>
           <w:rFonts w:cs="Times New Roman"/>
           <w:noProof/>
-          <w:lang w:eastAsia="ru-RU"/>
+          <w:lang w:eastAsia="ja-JP"/>
         </w:rPr>
         <w:lastRenderedPageBreak/>
-        <w:drawing>
-          <wp:inline distT="0" distB="0" distL="0" distR="0" wp14:anchorId="5B328681" wp14:editId="3C5EDAE8">
-            <wp:extent cx="5321935" cy="3374390"/>
-            <wp:effectExtent l="0" t="0" r="0" b="0"/>
-            <wp:docPr id="293" name="Рисунок 293" descr="\\26k-10-dc10\studocredir\UC33_9\Мои документы\ShareX\Screenshots\2023-04\MSACCESS_Y7LRZOpm76.png"/>
-            <wp:cNvGraphicFramePr>
-              <a:graphicFrameLocks xmlns:a="http://schemas.openxmlformats.org/drawingml/2006/main" noChangeAspect="1"/>
-            </wp:cNvGraphicFramePr>
-            <a:graphic xmlns:a="http://schemas.openxmlformats.org/drawingml/2006/main">
-              <a:graphicData uri="http://schemas.openxmlformats.org/drawingml/2006/picture">
-                <pic:pic xmlns:pic="http://schemas.openxmlformats.org/drawingml/2006/picture">
-                  <pic:nvPicPr>
-                    <pic:cNvPr id="0" name="Picture 16" descr="\\26k-10-dc10\studocredir\UC33_9\Мои документы\ShareX\Screenshots\2023-04\MSACCESS_Y7LRZOpm76.png"/>
-                    <pic:cNvPicPr>
-                      <a:picLocks noChangeAspect="1" noChangeArrowheads="1"/>
-                    </pic:cNvPicPr>
-                  </pic:nvPicPr>
-                  <pic:blipFill>
-                    <a:blip r:embed="rId32">
-                      <a:extLst>
-                        <a:ext uri="{28A0092B-C50C-407E-A947-70E740481C1C}">
-                          <a14:useLocalDpi xmlns:a14="http://schemas.microsoft.com/office/drawing/2010/main" val="0"/>
-                        </a:ext>
-                      </a:extLst>
-                    </a:blip>
-                    <a:srcRect/>
-                    <a:stretch>
-                      <a:fillRect/>
-                    </a:stretch>
-                  </pic:blipFill>
-                  <pic:spPr bwMode="auto">
-                    <a:xfrm>
-                      <a:off x="0" y="0"/>
-                      <a:ext cx="5321935" cy="3374390"/>
-                    </a:xfrm>
-                    <a:prstGeom prst="rect">
-                      <a:avLst/>
-                    </a:prstGeom>
-                    <a:noFill/>
-                    <a:ln>
-                      <a:noFill/>
-                    </a:ln>
-                  </pic:spPr>
-                </pic:pic>
-              </a:graphicData>
-            </a:graphic>
-          </wp:inline>
-        </w:drawing>
-      </w:r>
-    </w:p>
-    <w:p>
-      <w:pPr>
-        <w:ind w:firstLine="0"/>
-        <w:jc w:val="center"/>
-        <w:rPr>
-          <w:rFonts w:cs="Times New Roman"/>
-          <w:lang w:eastAsia="ja-JP"/>
-        </w:rPr>
-      </w:pPr>
-      <w:r>
-        <w:rPr>
-          <w:rFonts w:cs="Times New Roman"/>
-          <w:lang w:eastAsia="ja-JP"/>
-        </w:rPr>
-        <w:t>Рисунок 24 – выбранные столбцы с данными</w:t>
-      </w:r>
-    </w:p>
-    <w:p>
-      <w:pPr>
-        <w:ind w:firstLine="0"/>
-        <w:jc w:val="center"/>
-        <w:rPr>
-          <w:rFonts w:cs="Times New Roman"/>
-          <w:lang w:eastAsia="ja-JP"/>
-        </w:rPr>
-      </w:pPr>
-    </w:p>
-    <w:p>
-      <w:pPr>
-        <w:ind w:firstLine="0"/>
-        <w:jc w:val="center"/>
-        <w:rPr>
-          <w:rFonts w:cs="Times New Roman"/>
-          <w:lang w:eastAsia="ja-JP"/>
-        </w:rPr>
-      </w:pPr>
-      <w:r>
-        <w:rPr>
-          <w:rFonts w:cs="Times New Roman"/>
-          <w:noProof/>
-          <w:lang w:eastAsia="ru-RU"/>
-        </w:rPr>
         <w:drawing>
           <wp:inline distT="0" distB="0" distL="0" distR="0" wp14:anchorId="0B1C666F" wp14:editId="1ABC9F34">
             <wp:extent cx="5940425" cy="1970482"/>
@@ -9578,7 +9782,7 @@
                     </pic:cNvPicPr>
                   </pic:nvPicPr>
                   <pic:blipFill>
-                    <a:blip r:embed="rId33">
+                    <a:blip r:embed="rId32">
                       <a:extLst>
                         <a:ext uri="{28A0092B-C50C-407E-A947-70E740481C1C}">
                           <a14:useLocalDpi xmlns:a14="http://schemas.microsoft.com/office/drawing/2010/main" val="0"/>
@@ -9624,7 +9828,35 @@
           <w:rFonts w:cs="Times New Roman"/>
           <w:lang w:eastAsia="ja-JP"/>
         </w:rPr>
-        <w:t>Рисунок 25 – таблица с настроенной подстановкой</w:t>
+        <w:t>Рисунок 2</w:t>
+      </w:r>
+      <w:r>
+        <w:rPr>
+          <w:rFonts w:cs="Times New Roman"/>
+          <w:lang w:eastAsia="ja-JP"/>
+        </w:rPr>
+        <w:t>4</w:t>
+      </w:r>
+      <w:r>
+        <w:rPr>
+          <w:rFonts w:cs="Times New Roman"/>
+          <w:lang w:eastAsia="ja-JP"/>
+        </w:rPr>
+        <w:t xml:space="preserve"> – </w:t>
+      </w:r>
+      <w:r>
+        <w:rPr>
+          <w:rFonts w:cs="Times New Roman"/>
+          <w:lang w:eastAsia="ja-JP"/>
+        </w:rPr>
+        <w:t>Т</w:t>
+      </w:r>
+      <w:r>
+        <w:rPr>
+          <w:rFonts w:cs="Times New Roman"/>
+          <w:lang w:eastAsia="ja-JP"/>
+        </w:rPr>
+        <w:t>аблица с настроенной подстановкой</w:t>
       </w:r>
     </w:p>
     <w:p>
@@ -9650,9 +9882,8 @@
         <w:rPr>
           <w:rFonts w:cs="Times New Roman"/>
           <w:noProof/>
-          <w:lang w:eastAsia="ru-RU"/>
-        </w:rPr>
-        <w:lastRenderedPageBreak/>
+          <w:lang w:eastAsia="ja-JP"/>
+        </w:rPr>
         <w:drawing>
           <wp:inline distT="0" distB="0" distL="0" distR="0" wp14:anchorId="313ADC8B" wp14:editId="3A472FBA">
             <wp:extent cx="5940425" cy="3708210"/>
@@ -9671,7 +9902,7 @@
                     </pic:cNvPicPr>
                   </pic:nvPicPr>
                   <pic:blipFill>
-                    <a:blip r:embed="rId34">
+                    <a:blip r:embed="rId33">
                       <a:extLst>
                         <a:ext uri="{28A0092B-C50C-407E-A947-70E740481C1C}">
                           <a14:useLocalDpi xmlns:a14="http://schemas.microsoft.com/office/drawing/2010/main" val="0"/>
@@ -9717,7 +9948,21 @@
           <w:rFonts w:cs="Times New Roman"/>
           <w:lang w:eastAsia="ja-JP"/>
         </w:rPr>
-        <w:t xml:space="preserve">Рисунок 26 </w:t>
+        <w:t>Рисунок 2</w:t>
+      </w:r>
+      <w:r>
+        <w:rPr>
+          <w:rFonts w:cs="Times New Roman"/>
+          <w:lang w:eastAsia="ja-JP"/>
+        </w:rPr>
+        <w:t>5</w:t>
+      </w:r>
+      <w:r>
+        <w:rPr>
+          <w:rFonts w:cs="Times New Roman"/>
+          <w:lang w:eastAsia="ja-JP"/>
+        </w:rPr>
+        <w:t xml:space="preserve"> </w:t>
       </w:r>
       <w:r>
         <w:rPr>
@@ -9738,7 +9983,134 @@
           <w:rFonts w:cs="Times New Roman"/>
           <w:lang w:eastAsia="ja-JP"/>
         </w:rPr>
-        <w:t>подстановка нескольких значений в один столбец</w:t>
+        <w:t>П</w:t>
+      </w:r>
+      <w:r>
+        <w:rPr>
+          <w:rFonts w:cs="Times New Roman"/>
+          <w:lang w:eastAsia="ja-JP"/>
+        </w:rPr>
+        <w:t>одстановка нескольких значений в один столбец</w:t>
+      </w:r>
+    </w:p>
+    <w:p>
+      <w:pPr>
+        <w:ind w:firstLine="0"/>
+        <w:jc w:val="center"/>
+        <w:rPr>
+          <w:rFonts w:cs="Times New Roman"/>
+          <w:lang w:eastAsia="ja-JP"/>
+        </w:rPr>
+      </w:pPr>
+    </w:p>
+    <w:p>
+      <w:pPr>
+        <w:ind w:firstLine="0"/>
+        <w:jc w:val="center"/>
+        <w:rPr>
+          <w:rFonts w:cs="Times New Roman"/>
+          <w:lang w:eastAsia="ja-JP"/>
+        </w:rPr>
+      </w:pPr>
+      <w:r>
+        <w:rPr>
+          <w:rFonts w:cs="Times New Roman"/>
+          <w:noProof/>
+          <w:lang w:eastAsia="ja-JP"/>
+        </w:rPr>
+        <w:drawing>
+          <wp:inline distT="0" distB="0" distL="0" distR="0" wp14:anchorId="460150B9" wp14:editId="3B82A512">
+            <wp:extent cx="5940425" cy="790023"/>
+            <wp:effectExtent l="0" t="0" r="3175" b="0"/>
+            <wp:docPr id="294" name="Рисунок 294" descr="\\26k-10-dc10\studocredir\UC33_9\Мои документы\ShareX\Screenshots\2023-04\MSACCESS_Bn2AluOes2.png"/>
+            <wp:cNvGraphicFramePr>
+              <a:graphicFrameLocks xmlns:a="http://schemas.openxmlformats.org/drawingml/2006/main" noChangeAspect="1"/>
+            </wp:cNvGraphicFramePr>
+            <a:graphic xmlns:a="http://schemas.openxmlformats.org/drawingml/2006/main">
+              <a:graphicData uri="http://schemas.openxmlformats.org/drawingml/2006/picture">
+                <pic:pic xmlns:pic="http://schemas.openxmlformats.org/drawingml/2006/picture">
+                  <pic:nvPicPr>
+                    <pic:cNvPr id="0" name="Picture 17" descr="\\26k-10-dc10\studocredir\UC33_9\Мои документы\ShareX\Screenshots\2023-04\MSACCESS_Bn2AluOes2.png"/>
+                    <pic:cNvPicPr>
+                      <a:picLocks noChangeAspect="1" noChangeArrowheads="1"/>
+                    </pic:cNvPicPr>
+                  </pic:nvPicPr>
+                  <pic:blipFill>
+                    <a:blip r:embed="rId34">
+                      <a:extLst>
+                        <a:ext uri="{28A0092B-C50C-407E-A947-70E740481C1C}">
+                          <a14:useLocalDpi xmlns:a14="http://schemas.microsoft.com/office/drawing/2010/main" val="0"/>
+                        </a:ext>
+                      </a:extLst>
+                    </a:blip>
+                    <a:srcRect/>
+                    <a:stretch>
+                      <a:fillRect/>
+                    </a:stretch>
+                  </pic:blipFill>
+                  <pic:spPr bwMode="auto">
+                    <a:xfrm>
+                      <a:off x="0" y="0"/>
+                      <a:ext cx="5940425" cy="790023"/>
+                    </a:xfrm>
+                    <a:prstGeom prst="rect">
+                      <a:avLst/>
+                    </a:prstGeom>
+                    <a:noFill/>
+                    <a:ln>
+                      <a:noFill/>
+                    </a:ln>
+                  </pic:spPr>
+                </pic:pic>
+              </a:graphicData>
+            </a:graphic>
+          </wp:inline>
+        </w:drawing>
+      </w:r>
+    </w:p>
+    <w:p>
+      <w:pPr>
+        <w:ind w:firstLine="0"/>
+        <w:jc w:val="center"/>
+        <w:rPr>
+          <w:rFonts w:cs="Times New Roman"/>
+          <w:lang w:eastAsia="ja-JP"/>
+        </w:rPr>
+      </w:pPr>
+      <w:r>
+        <w:rPr>
+          <w:rFonts w:cs="Times New Roman"/>
+          <w:lang w:eastAsia="ja-JP"/>
+        </w:rPr>
+        <w:t>Рисунок 2</w:t>
+      </w:r>
+      <w:r>
+        <w:rPr>
+          <w:rFonts w:cs="Times New Roman"/>
+          <w:lang w:eastAsia="ja-JP"/>
+        </w:rPr>
+        <w:t>6</w:t>
+      </w:r>
+      <w:r>
+        <w:rPr>
+          <w:rFonts w:cs="Times New Roman"/>
+          <w:lang w:eastAsia="ja-JP"/>
+        </w:rPr>
+        <w:t xml:space="preserve"> – </w:t>
+      </w:r>
+      <w:r>
+        <w:rPr>
+          <w:rFonts w:cs="Times New Roman"/>
+          <w:lang w:eastAsia="ja-JP"/>
+        </w:rPr>
+        <w:t>П</w:t>
+      </w:r>
+      <w:r>
+        <w:rPr>
+          <w:rFonts w:cs="Times New Roman"/>
+          <w:lang w:eastAsia="ja-JP"/>
+        </w:rPr>
+        <w:t>одстановка в столбце при создании записи в таблице</w:t>
       </w:r>
     </w:p>
     <w:p>
@@ -9794,7 +10166,7 @@
         <w:rPr>
           <w:rFonts w:cs="Times New Roman"/>
           <w:noProof/>
-          <w:lang w:eastAsia="ru-RU"/>
+          <w:lang w:eastAsia="ja-JP"/>
         </w:rPr>
         <w:drawing>
           <wp:inline distT="0" distB="0" distL="0" distR="0" wp14:anchorId="0892B901" wp14:editId="7FCFFDC0">
@@ -9888,7 +10260,21 @@
           <w:rFonts w:cs="Times New Roman"/>
           <w:lang w:eastAsia="ja-JP"/>
         </w:rPr>
-        <w:t>– кнопка для создания запросов</w:t>
+        <w:t xml:space="preserve">– </w:t>
+      </w:r>
+      <w:r>
+        <w:rPr>
+          <w:rFonts w:cs="Times New Roman"/>
+          <w:lang w:eastAsia="ja-JP"/>
+        </w:rPr>
+        <w:t>К</w:t>
+      </w:r>
+      <w:r>
+        <w:rPr>
+          <w:rFonts w:cs="Times New Roman"/>
+          <w:lang w:eastAsia="ja-JP"/>
+        </w:rPr>
+        <w:t>нопка для создания запросов</w:t>
       </w:r>
     </w:p>
     <w:p>
@@ -9914,9 +10300,8 @@
         <w:rPr>
           <w:rFonts w:cs="Times New Roman"/>
           <w:noProof/>
-          <w:lang w:eastAsia="ru-RU"/>
-        </w:rPr>
-        <w:lastRenderedPageBreak/>
+          <w:lang w:eastAsia="ja-JP"/>
+        </w:rPr>
         <w:drawing>
           <wp:inline distT="0" distB="0" distL="0" distR="0" wp14:anchorId="6946BD43" wp14:editId="59D79FC3">
             <wp:extent cx="3676650" cy="3152775"/>
@@ -10002,7 +10387,21 @@
           <w:rFonts w:cs="Times New Roman"/>
           <w:lang w:eastAsia="ja-JP"/>
         </w:rPr>
-        <w:t xml:space="preserve"> – окно создания запросов</w:t>
+        <w:t xml:space="preserve"> – </w:t>
+      </w:r>
+      <w:r>
+        <w:rPr>
+          <w:rFonts w:cs="Times New Roman"/>
+          <w:lang w:eastAsia="ja-JP"/>
+        </w:rPr>
+        <w:t>О</w:t>
+      </w:r>
+      <w:r>
+        <w:rPr>
+          <w:rFonts w:cs="Times New Roman"/>
+          <w:lang w:eastAsia="ja-JP"/>
+        </w:rPr>
+        <w:t>кно создания запросов</w:t>
       </w:r>
     </w:p>
     <w:p>
@@ -10028,7 +10427,7 @@
         <w:rPr>
           <w:rFonts w:cs="Times New Roman"/>
           <w:noProof/>
-          <w:lang w:eastAsia="ru-RU"/>
+          <w:lang w:eastAsia="ja-JP"/>
         </w:rPr>
         <w:drawing>
           <wp:inline distT="0" distB="0" distL="0" distR="0" wp14:anchorId="2A1FDCDC" wp14:editId="64CAD45E">
@@ -10108,7 +10507,21 @@
           <w:rFonts w:cs="Times New Roman"/>
           <w:lang w:eastAsia="ja-JP"/>
         </w:rPr>
-        <w:t xml:space="preserve">– выбор </w:t>
+        <w:t xml:space="preserve">– </w:t>
+      </w:r>
+      <w:r>
+        <w:rPr>
+          <w:rFonts w:cs="Times New Roman"/>
+          <w:lang w:eastAsia="ja-JP"/>
+        </w:rPr>
+        <w:t>В</w:t>
+      </w:r>
+      <w:r>
+        <w:rPr>
+          <w:rFonts w:cs="Times New Roman"/>
+          <w:lang w:eastAsia="ja-JP"/>
+        </w:rPr>
+        <w:t xml:space="preserve">ыбор </w:t>
       </w:r>
       <w:r>
         <w:rPr>
@@ -10148,7 +10561,7 @@
         <w:rPr>
           <w:rFonts w:cs="Times New Roman"/>
           <w:noProof/>
-          <w:lang w:eastAsia="ru-RU"/>
+          <w:lang w:eastAsia="ja-JP"/>
         </w:rPr>
         <w:lastRenderedPageBreak/>
         <w:drawing>
@@ -10229,7 +10642,21 @@
           <w:rFonts w:cs="Times New Roman"/>
           <w:lang w:eastAsia="ja-JP"/>
         </w:rPr>
-        <w:t xml:space="preserve"> – переход к изменению макета запроса</w:t>
+        <w:t xml:space="preserve"> – </w:t>
+      </w:r>
+      <w:r>
+        <w:rPr>
+          <w:rFonts w:cs="Times New Roman"/>
+          <w:lang w:eastAsia="ja-JP"/>
+        </w:rPr>
+        <w:t>П</w:t>
+      </w:r>
+      <w:r>
+        <w:rPr>
+          <w:rFonts w:cs="Times New Roman"/>
+          <w:lang w:eastAsia="ja-JP"/>
+        </w:rPr>
+        <w:t>ереход к изменению макета запроса</w:t>
       </w:r>
     </w:p>
     <w:p>
@@ -10255,7 +10682,7 @@
         <w:rPr>
           <w:rFonts w:cs="Times New Roman"/>
           <w:noProof/>
-          <w:lang w:eastAsia="ru-RU"/>
+          <w:lang w:eastAsia="ja-JP"/>
         </w:rPr>
         <w:lastRenderedPageBreak/>
         <w:drawing>
@@ -10336,7 +10763,21 @@
           <w:rFonts w:cs="Times New Roman"/>
           <w:lang w:eastAsia="ja-JP"/>
         </w:rPr>
-        <w:t xml:space="preserve"> – окно изменения макета запроса</w:t>
+        <w:t xml:space="preserve"> – </w:t>
+      </w:r>
+      <w:r>
+        <w:rPr>
+          <w:rFonts w:cs="Times New Roman"/>
+          <w:lang w:eastAsia="ja-JP"/>
+        </w:rPr>
+        <w:t>О</w:t>
+      </w:r>
+      <w:r>
+        <w:rPr>
+          <w:rFonts w:cs="Times New Roman"/>
+          <w:lang w:eastAsia="ja-JP"/>
+        </w:rPr>
+        <w:t>кно изменения макета запроса</w:t>
       </w:r>
     </w:p>
     <w:p>
@@ -10362,7 +10803,7 @@
         <w:rPr>
           <w:rFonts w:cs="Times New Roman"/>
           <w:noProof/>
-          <w:lang w:eastAsia="ru-RU"/>
+          <w:lang w:eastAsia="ja-JP"/>
         </w:rPr>
         <w:lastRenderedPageBreak/>
         <w:drawing>
@@ -10443,7 +10884,21 @@
           <w:rFonts w:cs="Times New Roman"/>
           <w:lang w:eastAsia="ja-JP"/>
         </w:rPr>
-        <w:t xml:space="preserve"> – добавление условия отбора</w:t>
+        <w:t xml:space="preserve"> – </w:t>
+      </w:r>
+      <w:r>
+        <w:rPr>
+          <w:rFonts w:cs="Times New Roman"/>
+          <w:lang w:eastAsia="ja-JP"/>
+        </w:rPr>
+        <w:t>Д</w:t>
+      </w:r>
+      <w:r>
+        <w:rPr>
+          <w:rFonts w:cs="Times New Roman"/>
+          <w:lang w:eastAsia="ja-JP"/>
+        </w:rPr>
+        <w:t>обавление условия отбора</w:t>
       </w:r>
     </w:p>
     <w:p>
@@ -10469,7 +10924,7 @@
         <w:rPr>
           <w:rFonts w:cs="Times New Roman"/>
           <w:noProof/>
-          <w:lang w:eastAsia="ru-RU"/>
+          <w:lang w:eastAsia="ja-JP"/>
         </w:rPr>
         <w:drawing>
           <wp:inline distT="0" distB="0" distL="0" distR="0" wp14:anchorId="47F23609" wp14:editId="37C2E04A">
@@ -10549,7 +11004,21 @@
           <w:rFonts w:cs="Times New Roman"/>
           <w:lang w:eastAsia="ja-JP"/>
         </w:rPr>
-        <w:t xml:space="preserve"> – запрос, написанный </w:t>
+        <w:t xml:space="preserve"> – </w:t>
+      </w:r>
+      <w:r>
+        <w:rPr>
+          <w:rFonts w:cs="Times New Roman"/>
+          <w:lang w:eastAsia="ja-JP"/>
+        </w:rPr>
+        <w:t>З</w:t>
+      </w:r>
+      <w:r>
+        <w:rPr>
+          <w:rFonts w:cs="Times New Roman"/>
+          <w:lang w:eastAsia="ja-JP"/>
+        </w:rPr>
+        <w:t xml:space="preserve">апрос, написанный </w:t>
       </w:r>
       <w:r>
         <w:rPr>
@@ -10589,7 +11058,7 @@
         <w:rPr>
           <w:rFonts w:cs="Times New Roman"/>
           <w:noProof/>
-          <w:lang w:eastAsia="ru-RU"/>
+          <w:lang w:eastAsia="ja-JP"/>
         </w:rPr>
         <w:lastRenderedPageBreak/>
         <w:drawing>
@@ -10670,7 +11139,21 @@
           <w:rFonts w:cs="Times New Roman"/>
           <w:lang w:eastAsia="ja-JP"/>
         </w:rPr>
-        <w:t xml:space="preserve"> – пример </w:t>
+        <w:t xml:space="preserve"> – </w:t>
+      </w:r>
+      <w:r>
+        <w:rPr>
+          <w:rFonts w:cs="Times New Roman"/>
+          <w:lang w:eastAsia="ja-JP"/>
+        </w:rPr>
+        <w:t>П</w:t>
+      </w:r>
+      <w:r>
+        <w:rPr>
+          <w:rFonts w:cs="Times New Roman"/>
+          <w:lang w:eastAsia="ja-JP"/>
+        </w:rPr>
+        <w:t xml:space="preserve">ример </w:t>
       </w:r>
       <w:r>
         <w:rPr>
@@ -10703,7 +11186,7 @@
         <w:rPr>
           <w:rFonts w:cs="Times New Roman"/>
           <w:noProof/>
-          <w:lang w:eastAsia="ru-RU"/>
+          <w:lang w:eastAsia="ja-JP"/>
         </w:rPr>
         <w:drawing>
           <wp:inline distT="0" distB="0" distL="0" distR="0" wp14:anchorId="527512BF" wp14:editId="60F9D11B">
@@ -10783,7 +11266,14 @@
           <w:rFonts w:cs="Times New Roman"/>
           <w:lang w:eastAsia="ja-JP"/>
         </w:rPr>
-        <w:t xml:space="preserve"> – пример таблицы после выполнения запроса</w:t>
+        <w:t xml:space="preserve"> – П</w:t>
+      </w:r>
+      <w:r>
+        <w:rPr>
+          <w:rFonts w:cs="Times New Roman"/>
+          <w:lang w:eastAsia="ja-JP"/>
+        </w:rPr>
+        <w:t>ример таблицы после выполнения запроса</w:t>
       </w:r>
     </w:p>
     <w:p>
@@ -10809,7 +11299,7 @@
         <w:rPr>
           <w:rFonts w:cs="Times New Roman"/>
           <w:noProof/>
-          <w:lang w:eastAsia="ru-RU"/>
+          <w:lang w:eastAsia="ja-JP"/>
         </w:rPr>
         <w:drawing>
           <wp:inline distT="0" distB="0" distL="0" distR="0" wp14:anchorId="0CF4F724" wp14:editId="58A9C3D2">
@@ -10889,7 +11379,21 @@
           <w:rFonts w:cs="Times New Roman"/>
           <w:lang w:eastAsia="ja-JP"/>
         </w:rPr>
-        <w:t xml:space="preserve"> – пример условия запроса для ввода условия выборки</w:t>
+        <w:t xml:space="preserve"> – </w:t>
+      </w:r>
+      <w:r>
+        <w:rPr>
+          <w:rFonts w:cs="Times New Roman"/>
+          <w:lang w:eastAsia="ja-JP"/>
+        </w:rPr>
+        <w:t>П</w:t>
+      </w:r>
+      <w:r>
+        <w:rPr>
+          <w:rFonts w:cs="Times New Roman"/>
+          <w:lang w:eastAsia="ja-JP"/>
+        </w:rPr>
+        <w:t>ример условия запроса для ввода условия выборки</w:t>
       </w:r>
     </w:p>
     <w:p>
@@ -10915,7 +11419,7 @@
         <w:rPr>
           <w:rFonts w:cs="Times New Roman"/>
           <w:noProof/>
-          <w:lang w:eastAsia="ru-RU"/>
+          <w:lang w:eastAsia="ja-JP"/>
         </w:rPr>
         <w:lastRenderedPageBreak/>
         <w:drawing>
@@ -10996,7 +11500,21 @@
           <w:rFonts w:cs="Times New Roman"/>
           <w:lang w:eastAsia="ja-JP"/>
         </w:rPr>
-        <w:t xml:space="preserve"> – окно ввода условия</w:t>
+        <w:t xml:space="preserve"> – </w:t>
+      </w:r>
+      <w:r>
+        <w:rPr>
+          <w:rFonts w:cs="Times New Roman"/>
+          <w:lang w:eastAsia="ja-JP"/>
+        </w:rPr>
+        <w:t>О</w:t>
+      </w:r>
+      <w:r>
+        <w:rPr>
+          <w:rFonts w:cs="Times New Roman"/>
+          <w:lang w:eastAsia="ja-JP"/>
+        </w:rPr>
+        <w:t>кно ввода условия</w:t>
       </w:r>
     </w:p>
     <w:p>
@@ -11022,7 +11540,7 @@
         <w:rPr>
           <w:rFonts w:cs="Times New Roman"/>
           <w:noProof/>
-          <w:lang w:eastAsia="ru-RU"/>
+          <w:lang w:eastAsia="ja-JP"/>
         </w:rPr>
         <w:drawing>
           <wp:inline distT="0" distB="0" distL="0" distR="0" wp14:anchorId="0E95D11A" wp14:editId="38CB9B29">
@@ -11102,7 +11620,21 @@
           <w:rFonts w:cs="Times New Roman"/>
           <w:lang w:eastAsia="ja-JP"/>
         </w:rPr>
-        <w:t xml:space="preserve"> – вывод строк таблицы по указанному условию</w:t>
+        <w:t xml:space="preserve"> – </w:t>
+      </w:r>
+      <w:r>
+        <w:rPr>
+          <w:rFonts w:cs="Times New Roman"/>
+          <w:lang w:eastAsia="ja-JP"/>
+        </w:rPr>
+        <w:t>В</w:t>
+      </w:r>
+      <w:r>
+        <w:rPr>
+          <w:rFonts w:cs="Times New Roman"/>
+          <w:lang w:eastAsia="ja-JP"/>
+        </w:rPr>
+        <w:t>ывод строк таблицы по указанному условию</w:t>
       </w:r>
     </w:p>
     <w:p>
@@ -11153,7 +11685,7 @@
       <w:r>
         <w:rPr>
           <w:noProof/>
-          <w:lang w:eastAsia="ru-RU"/>
+          <w:lang w:eastAsia="ja-JP"/>
         </w:rPr>
         <w:drawing>
           <wp:inline distT="0" distB="0" distL="0" distR="0" wp14:anchorId="4A6FC007" wp14:editId="3BC5A460">
@@ -11229,7 +11761,19 @@
         <w:rPr>
           <w:lang w:eastAsia="ja-JP"/>
         </w:rPr>
-        <w:t xml:space="preserve"> – кнопка создания форм</w:t>
+        <w:t xml:space="preserve"> – </w:t>
+      </w:r>
+      <w:r>
+        <w:rPr>
+          <w:lang w:eastAsia="ja-JP"/>
+        </w:rPr>
+        <w:t>К</w:t>
+      </w:r>
+      <w:r>
+        <w:rPr>
+          <w:lang w:eastAsia="ja-JP"/>
+        </w:rPr>
+        <w:t>нопка создания форм</w:t>
       </w:r>
     </w:p>
     <w:p>
@@ -11252,7 +11796,7 @@
       <w:r>
         <w:rPr>
           <w:noProof/>
-          <w:lang w:eastAsia="ru-RU"/>
+          <w:lang w:eastAsia="ja-JP"/>
         </w:rPr>
         <w:lastRenderedPageBreak/>
         <w:drawing>
@@ -11329,7 +11873,19 @@
         <w:rPr>
           <w:lang w:eastAsia="ja-JP"/>
         </w:rPr>
-        <w:t xml:space="preserve"> – выбор таблиц для формы в окне создании форм</w:t>
+        <w:t xml:space="preserve"> – </w:t>
+      </w:r>
+      <w:r>
+        <w:rPr>
+          <w:lang w:eastAsia="ja-JP"/>
+        </w:rPr>
+        <w:t>В</w:t>
+      </w:r>
+      <w:r>
+        <w:rPr>
+          <w:lang w:eastAsia="ja-JP"/>
+        </w:rPr>
+        <w:t>ыбор таблиц для формы в окне создании форм</w:t>
       </w:r>
     </w:p>
     <w:p>
@@ -11352,7 +11908,7 @@
       <w:r>
         <w:rPr>
           <w:noProof/>
-          <w:lang w:eastAsia="ru-RU"/>
+          <w:lang w:eastAsia="ja-JP"/>
         </w:rPr>
         <w:drawing>
           <wp:inline distT="0" distB="0" distL="0" distR="0" wp14:anchorId="0C91CBD1" wp14:editId="3F1F68D5">
@@ -11428,7 +11984,19 @@
         <w:rPr>
           <w:lang w:eastAsia="ja-JP"/>
         </w:rPr>
-        <w:t xml:space="preserve"> – выбор вида формы</w:t>
+        <w:t xml:space="preserve"> – </w:t>
+      </w:r>
+      <w:r>
+        <w:rPr>
+          <w:lang w:eastAsia="ja-JP"/>
+        </w:rPr>
+        <w:t>В</w:t>
+      </w:r>
+      <w:r>
+        <w:rPr>
+          <w:lang w:eastAsia="ja-JP"/>
+        </w:rPr>
+        <w:t>ыбор вида формы</w:t>
       </w:r>
     </w:p>
     <w:p>
@@ -11451,7 +12019,7 @@
       <w:r>
         <w:rPr>
           <w:noProof/>
-          <w:lang w:eastAsia="ru-RU"/>
+          <w:lang w:eastAsia="ja-JP"/>
         </w:rPr>
         <w:lastRenderedPageBreak/>
         <w:drawing>
@@ -11528,7 +12096,19 @@
         <w:rPr>
           <w:lang w:eastAsia="ja-JP"/>
         </w:rPr>
-        <w:t xml:space="preserve"> – переход к изменению макета формы</w:t>
+        <w:t xml:space="preserve"> – </w:t>
+      </w:r>
+      <w:r>
+        <w:rPr>
+          <w:lang w:eastAsia="ja-JP"/>
+        </w:rPr>
+        <w:t>П</w:t>
+      </w:r>
+      <w:r>
+        <w:rPr>
+          <w:lang w:eastAsia="ja-JP"/>
+        </w:rPr>
+        <w:t>ереход к изменению макета формы</w:t>
       </w:r>
     </w:p>
     <w:p>
@@ -11551,7 +12131,7 @@
       <w:r>
         <w:rPr>
           <w:noProof/>
-          <w:lang w:eastAsia="ru-RU"/>
+          <w:lang w:eastAsia="ja-JP"/>
         </w:rPr>
         <w:drawing>
           <wp:inline distT="0" distB="0" distL="0" distR="0" wp14:anchorId="23F0B78B" wp14:editId="00FF266A">
@@ -11627,7 +12207,19 @@
         <w:rPr>
           <w:lang w:eastAsia="ja-JP"/>
         </w:rPr>
-        <w:t xml:space="preserve"> – окно изменения макета формы</w:t>
+        <w:t xml:space="preserve"> – </w:t>
+      </w:r>
+      <w:r>
+        <w:rPr>
+          <w:lang w:eastAsia="ja-JP"/>
+        </w:rPr>
+        <w:t>О</w:t>
+      </w:r>
+      <w:r>
+        <w:rPr>
+          <w:lang w:eastAsia="ja-JP"/>
+        </w:rPr>
+        <w:t>кно изменения макета формы</w:t>
       </w:r>
     </w:p>
     <w:p>
@@ -11677,7 +12269,7 @@
       <w:r>
         <w:rPr>
           <w:noProof/>
-          <w:lang w:eastAsia="ru-RU"/>
+          <w:lang w:eastAsia="ja-JP"/>
         </w:rPr>
         <w:drawing>
           <wp:inline distT="0" distB="0" distL="0" distR="0" wp14:anchorId="434897E3" wp14:editId="72ED106D">
@@ -11753,7 +12345,19 @@
         <w:rPr>
           <w:lang w:eastAsia="ja-JP"/>
         </w:rPr>
-        <w:t xml:space="preserve"> – нахождение кнопки в ленте</w:t>
+        <w:t xml:space="preserve"> – </w:t>
+      </w:r>
+      <w:r>
+        <w:rPr>
+          <w:lang w:eastAsia="ja-JP"/>
+        </w:rPr>
+        <w:t>Н</w:t>
+      </w:r>
+      <w:r>
+        <w:rPr>
+          <w:lang w:eastAsia="ja-JP"/>
+        </w:rPr>
+        <w:t>ахождение кнопки в ленте</w:t>
       </w:r>
     </w:p>
     <w:p>
@@ -11776,7 +12380,7 @@
       <w:r>
         <w:rPr>
           <w:noProof/>
-          <w:lang w:eastAsia="ru-RU"/>
+          <w:lang w:eastAsia="ja-JP"/>
         </w:rPr>
         <w:drawing>
           <wp:inline distT="0" distB="0" distL="0" distR="0" wp14:anchorId="33F70DE9" wp14:editId="261FBCAF">
@@ -11852,7 +12456,19 @@
         <w:rPr>
           <w:lang w:eastAsia="ja-JP"/>
         </w:rPr>
-        <w:t xml:space="preserve"> – окно </w:t>
+        <w:t xml:space="preserve"> – </w:t>
+      </w:r>
+      <w:r>
+        <w:rPr>
+          <w:lang w:eastAsia="ja-JP"/>
+        </w:rPr>
+        <w:t>О</w:t>
+      </w:r>
+      <w:r>
+        <w:rPr>
+          <w:lang w:eastAsia="ja-JP"/>
+        </w:rPr>
+        <w:t xml:space="preserve">кно </w:t>
       </w:r>
       <w:r>
         <w:rPr>
@@ -11881,7 +12497,7 @@
       <w:r>
         <w:rPr>
           <w:noProof/>
-          <w:lang w:eastAsia="ru-RU"/>
+          <w:lang w:eastAsia="ja-JP"/>
         </w:rPr>
         <w:lastRenderedPageBreak/>
         <w:drawing>
@@ -11946,7 +12562,19 @@
         <w:rPr>
           <w:lang w:eastAsia="ja-JP"/>
         </w:rPr>
-        <w:t>Рисунок 46 – выбор значения на кнопке</w:t>
+        <w:t xml:space="preserve">Рисунок 46 – </w:t>
+      </w:r>
+      <w:r>
+        <w:rPr>
+          <w:lang w:eastAsia="ja-JP"/>
+        </w:rPr>
+        <w:t>В</w:t>
+      </w:r>
+      <w:r>
+        <w:rPr>
+          <w:lang w:eastAsia="ja-JP"/>
+        </w:rPr>
+        <w:t>ыбор значения на кнопке</w:t>
       </w:r>
     </w:p>
     <w:p>
@@ -11969,7 +12597,7 @@
       <w:r>
         <w:rPr>
           <w:noProof/>
-          <w:lang w:eastAsia="ru-RU"/>
+          <w:lang w:eastAsia="ja-JP"/>
         </w:rPr>
         <w:drawing>
           <wp:inline distT="0" distB="0" distL="0" distR="0" wp14:anchorId="08842E47" wp14:editId="6419E804">
@@ -12033,7 +12661,19 @@
         <w:rPr>
           <w:lang w:eastAsia="ja-JP"/>
         </w:rPr>
-        <w:t>Рисунок 47 – кодовое имя кнопки</w:t>
+        <w:t xml:space="preserve">Рисунок 47 – </w:t>
+      </w:r>
+      <w:r>
+        <w:rPr>
+          <w:lang w:eastAsia="ja-JP"/>
+        </w:rPr>
+        <w:t>К</w:t>
+      </w:r>
+      <w:r>
+        <w:rPr>
+          <w:lang w:eastAsia="ja-JP"/>
+        </w:rPr>
+        <w:t>одовое имя кнопки</w:t>
       </w:r>
     </w:p>
     <w:p>
@@ -12056,7 +12696,7 @@
       <w:r>
         <w:rPr>
           <w:noProof/>
-          <w:lang w:eastAsia="ru-RU"/>
+          <w:lang w:eastAsia="ja-JP"/>
         </w:rPr>
         <w:lastRenderedPageBreak/>
         <w:drawing>
@@ -12153,7 +12793,7 @@
       <w:r>
         <w:rPr>
           <w:noProof/>
-          <w:lang w:eastAsia="ru-RU"/>
+          <w:lang w:eastAsia="ja-JP"/>
         </w:rPr>
         <w:drawing>
           <wp:inline distT="0" distB="0" distL="0" distR="0" wp14:anchorId="1572D023" wp14:editId="54F46C7F">
@@ -12279,7 +12919,7 @@
       <w:r>
         <w:rPr>
           <w:noProof/>
-          <w:lang w:eastAsia="ru-RU"/>
+          <w:lang w:eastAsia="ja-JP"/>
         </w:rPr>
         <w:drawing>
           <wp:inline distT="0" distB="0" distL="0" distR="0" wp14:anchorId="0F101BA3" wp14:editId="260A29E9">
@@ -12372,7 +13012,7 @@
       <w:r>
         <w:rPr>
           <w:noProof/>
-          <w:lang w:eastAsia="ru-RU"/>
+          <w:lang w:eastAsia="ja-JP"/>
         </w:rPr>
         <w:drawing>
           <wp:inline distT="0" distB="0" distL="0" distR="0" wp14:anchorId="7FC11683" wp14:editId="5C3CD018">
@@ -12465,7 +13105,7 @@
       <w:r>
         <w:rPr>
           <w:noProof/>
-          <w:lang w:eastAsia="ru-RU"/>
+          <w:lang w:eastAsia="ja-JP"/>
         </w:rPr>
         <w:lastRenderedPageBreak/>
         <w:drawing>
@@ -12559,7 +13199,7 @@
       <w:r>
         <w:rPr>
           <w:noProof/>
-          <w:lang w:eastAsia="ru-RU"/>
+          <w:lang w:eastAsia="ja-JP"/>
         </w:rPr>
         <w:drawing>
           <wp:inline distT="0" distB="0" distL="0" distR="0" wp14:anchorId="0F28B783" wp14:editId="071D4C85">
@@ -12652,7 +13292,7 @@
       <w:r>
         <w:rPr>
           <w:noProof/>
-          <w:lang w:eastAsia="ru-RU"/>
+          <w:lang w:eastAsia="ja-JP"/>
         </w:rPr>
         <w:lastRenderedPageBreak/>
         <w:drawing>
@@ -12759,7 +13399,9 @@
         <w:lastRenderedPageBreak/>
         <w:t>ЗАКЛЮЧЕНИЕ</w:t>
       </w:r>
+      <w:bookmarkStart w:id="33" w:name="_GoBack"/>
       <w:bookmarkEnd w:id="32"/>
+      <w:bookmarkEnd w:id="33"/>
     </w:p>
     <w:p>
       <w:pPr>
@@ -12834,8 +13476,6 @@
         </w:rPr>
         <w:t>Разработанная информационная подсистема протестирована и готова к внедрению на предприятие. В дальнейшем планируется поддержка, обновление и сопровождение информационной подсистемы.</w:t>
       </w:r>
-      <w:bookmarkStart w:id="33" w:name="_GoBack"/>
-      <w:bookmarkEnd w:id="33"/>
     </w:p>
     <w:p>
       <w:pPr>
@@ -13382,7 +14022,7 @@
           <w:rPr>
             <w:noProof/>
           </w:rPr>
-          <w:t>44</w:t>
+          <w:t>40</w:t>
         </w:r>
         <w:r>
           <w:fldChar w:fldCharType="end"/>
@@ -13435,7 +14075,7 @@
         <w:b/>
         <w:noProof/>
         <w:szCs w:val="28"/>
-        <w:lang w:eastAsia="ru-RU"/>
+        <w:lang w:eastAsia="ja-JP"/>
       </w:rPr>
       <mc:AlternateContent>
         <mc:Choice Requires="wpg">
@@ -18590,7 +19230,7 @@
 </file>
 
 <file path=customXml/itemProps1.xml><?xml version="1.0" encoding="utf-8"?>
-<ds:datastoreItem xmlns:ds="http://schemas.openxmlformats.org/officeDocument/2006/customXml" ds:itemID="{2DF36986-A6E8-46D1-A614-BEA4196E5962}">
+<ds:datastoreItem xmlns:ds="http://schemas.openxmlformats.org/officeDocument/2006/customXml" ds:itemID="{E6127612-5245-44CB-9DA1-B3EBE917F9C9}">
   <ds:schemaRefs>
     <ds:schemaRef ds:uri="http://schemas.openxmlformats.org/officeDocument/2006/bibliography"/>
   </ds:schemaRefs>

</xml_diff>

<commit_message>
final check was done. now i can print this on paper
</commit_message>
<xml_diff>
--- a/well, this is mine/kur txt/MSACCESS/kur txt.docx
+++ b/well, this is mine/kur txt/MSACCESS/kur txt.docx
@@ -16,7 +16,7 @@
           <w:rFonts w:cs="Times New Roman"/>
           <w:noProof/>
           <w:szCs w:val="26"/>
-          <w:lang w:eastAsia="ja-JP"/>
+          <w:lang w:eastAsia="ru-RU"/>
         </w:rPr>
         <w:drawing>
           <wp:anchor distT="0" distB="0" distL="114300" distR="114300" simplePos="0" relativeHeight="251659264" behindDoc="1" locked="0" layoutInCell="1" allowOverlap="1" wp14:anchorId="6AE345B4" wp14:editId="1EE8A8BB">
@@ -6400,7 +6400,7 @@
         <w:rPr>
           <w:rFonts w:cs="Times New Roman"/>
           <w:noProof/>
-          <w:lang w:eastAsia="ja-JP"/>
+          <w:lang w:eastAsia="ru-RU"/>
         </w:rPr>
         <w:drawing>
           <wp:inline distT="0" distB="0" distL="0" distR="0" wp14:anchorId="61A714BB" wp14:editId="75A34D5D">
@@ -6563,7 +6563,7 @@
         <w:rPr>
           <w:rFonts w:cs="Times New Roman"/>
           <w:noProof/>
-          <w:lang w:eastAsia="ja-JP"/>
+          <w:lang w:eastAsia="ru-RU"/>
         </w:rPr>
         <w:lastRenderedPageBreak/>
         <w:drawing>
@@ -6750,7 +6750,7 @@
         <w:rPr>
           <w:rFonts w:cs="Times New Roman"/>
           <w:noProof/>
-          <w:lang w:eastAsia="ja-JP"/>
+          <w:lang w:eastAsia="ru-RU"/>
         </w:rPr>
         <w:drawing>
           <wp:inline distT="0" distB="0" distL="0" distR="0" wp14:anchorId="36C5E312" wp14:editId="04E23B55">
@@ -7174,7 +7174,7 @@
         <w:rPr>
           <w:rFonts w:cs="Times New Roman"/>
           <w:noProof/>
-          <w:lang w:eastAsia="ja-JP"/>
+          <w:lang w:eastAsia="ru-RU"/>
         </w:rPr>
         <w:drawing>
           <wp:inline distT="0" distB="0" distL="0" distR="0" wp14:anchorId="7AD63732" wp14:editId="3B39DCD0">
@@ -7391,7 +7391,7 @@
         <w:rPr>
           <w:rFonts w:cs="Times New Roman"/>
           <w:noProof/>
-          <w:lang w:eastAsia="ja-JP"/>
+          <w:lang w:eastAsia="ru-RU"/>
         </w:rPr>
         <w:drawing>
           <wp:inline distT="0" distB="0" distL="0" distR="0" wp14:anchorId="6ADC33D9" wp14:editId="1B468F9D">
@@ -7575,7 +7575,7 @@
         <w:rPr>
           <w:rFonts w:cs="Times New Roman"/>
           <w:noProof/>
-          <w:lang w:eastAsia="ja-JP"/>
+          <w:lang w:eastAsia="ru-RU"/>
         </w:rPr>
         <w:drawing>
           <wp:inline distT="0" distB="0" distL="0" distR="0" wp14:anchorId="6E573BBB" wp14:editId="1A2423A2">
@@ -7681,7 +7681,7 @@
         <w:rPr>
           <w:rFonts w:cs="Times New Roman"/>
           <w:noProof/>
-          <w:lang w:eastAsia="ja-JP"/>
+          <w:lang w:eastAsia="ru-RU"/>
         </w:rPr>
         <w:drawing>
           <wp:inline distT="0" distB="0" distL="0" distR="0" wp14:anchorId="4E7466A4" wp14:editId="787EB559">
@@ -7787,7 +7787,7 @@
         <w:rPr>
           <w:rFonts w:cs="Times New Roman"/>
           <w:noProof/>
-          <w:lang w:eastAsia="ja-JP"/>
+          <w:lang w:eastAsia="ru-RU"/>
         </w:rPr>
         <w:drawing>
           <wp:inline distT="0" distB="0" distL="0" distR="0" wp14:anchorId="01016E94" wp14:editId="44530B59">
@@ -7893,7 +7893,7 @@
         <w:rPr>
           <w:rFonts w:cs="Times New Roman"/>
           <w:noProof/>
-          <w:lang w:eastAsia="ja-JP"/>
+          <w:lang w:eastAsia="ru-RU"/>
         </w:rPr>
         <w:lastRenderedPageBreak/>
         <w:drawing>
@@ -8014,7 +8014,7 @@
         <w:rPr>
           <w:rFonts w:cs="Times New Roman"/>
           <w:noProof/>
-          <w:lang w:eastAsia="ja-JP"/>
+          <w:lang w:eastAsia="ru-RU"/>
         </w:rPr>
         <w:drawing>
           <wp:inline distT="0" distB="0" distL="0" distR="0" wp14:anchorId="25804F13" wp14:editId="1A94B6E9">
@@ -8120,7 +8120,7 @@
         <w:rPr>
           <w:rFonts w:cs="Times New Roman"/>
           <w:noProof/>
-          <w:lang w:eastAsia="ja-JP"/>
+          <w:lang w:eastAsia="ru-RU"/>
         </w:rPr>
         <w:drawing>
           <wp:inline distT="0" distB="0" distL="0" distR="0" wp14:anchorId="2E449230" wp14:editId="1EB4D203">
@@ -8269,7 +8269,7 @@
         <w:rPr>
           <w:rFonts w:cs="Times New Roman"/>
           <w:noProof/>
-          <w:lang w:eastAsia="ja-JP"/>
+          <w:lang w:eastAsia="ru-RU"/>
         </w:rPr>
         <w:drawing>
           <wp:inline distT="0" distB="0" distL="0" distR="0" wp14:anchorId="48E8456F" wp14:editId="17FF600B">
@@ -8396,7 +8396,7 @@
         <w:rPr>
           <w:rFonts w:cs="Times New Roman"/>
           <w:noProof/>
-          <w:lang w:eastAsia="ja-JP"/>
+          <w:lang w:eastAsia="ru-RU"/>
         </w:rPr>
         <w:drawing>
           <wp:inline distT="0" distB="0" distL="0" distR="0" wp14:anchorId="5120D7C0" wp14:editId="72464B9D">
@@ -8523,7 +8523,7 @@
         <w:rPr>
           <w:rFonts w:cs="Times New Roman"/>
           <w:noProof/>
-          <w:lang w:eastAsia="ja-JP"/>
+          <w:lang w:eastAsia="ru-RU"/>
         </w:rPr>
         <w:lastRenderedPageBreak/>
         <w:drawing>
@@ -8644,7 +8644,7 @@
         <w:rPr>
           <w:rFonts w:cs="Times New Roman"/>
           <w:noProof/>
-          <w:lang w:eastAsia="ja-JP"/>
+          <w:lang w:eastAsia="ru-RU"/>
         </w:rPr>
         <w:drawing>
           <wp:inline distT="0" distB="0" distL="0" distR="0" wp14:anchorId="0A9A7793" wp14:editId="20891796">
@@ -8764,7 +8764,7 @@
         <w:rPr>
           <w:rFonts w:cs="Times New Roman"/>
           <w:noProof/>
-          <w:lang w:eastAsia="ja-JP"/>
+          <w:lang w:eastAsia="ru-RU"/>
         </w:rPr>
         <w:drawing>
           <wp:inline distT="0" distB="0" distL="0" distR="0" wp14:anchorId="0A7FF1F4" wp14:editId="504ACC6C">
@@ -8891,7 +8891,7 @@
         <w:rPr>
           <w:rFonts w:cs="Times New Roman"/>
           <w:noProof/>
-          <w:lang w:eastAsia="ja-JP"/>
+          <w:lang w:eastAsia="ru-RU"/>
         </w:rPr>
         <w:lastRenderedPageBreak/>
         <w:drawing>
@@ -9012,7 +9012,7 @@
         <w:rPr>
           <w:rFonts w:cs="Times New Roman"/>
           <w:noProof/>
-          <w:lang w:eastAsia="ja-JP"/>
+          <w:lang w:eastAsia="ru-RU"/>
         </w:rPr>
         <w:drawing>
           <wp:inline distT="0" distB="0" distL="0" distR="0" wp14:anchorId="2BBCAE54" wp14:editId="350B7481">
@@ -9139,7 +9139,7 @@
         <w:rPr>
           <w:rFonts w:cs="Times New Roman"/>
           <w:noProof/>
-          <w:lang w:eastAsia="ja-JP"/>
+          <w:lang w:eastAsia="ru-RU"/>
         </w:rPr>
         <w:drawing>
           <wp:inline distT="0" distB="0" distL="0" distR="0" wp14:anchorId="0FCF7270" wp14:editId="662F15CF">
@@ -9257,6 +9257,7 @@
           <w:rFonts w:cs="Times New Roman"/>
           <w:lang w:eastAsia="ja-JP"/>
         </w:rPr>
+        <w:lastRenderedPageBreak/>
         <w:t xml:space="preserve"> </w:t>
       </w:r>
       <w:bookmarkStart w:id="27" w:name="_Toc132973696"/>
@@ -9280,7 +9281,6 @@
       <w:r>
         <w:rPr>
           <w:noProof/>
-          <w:lang w:eastAsia="ja-JP"/>
         </w:rPr>
         <w:drawing>
           <wp:inline distT="0" distB="0" distL="0" distR="0" wp14:anchorId="51BD7DF9" wp14:editId="6D969F5B">
@@ -9400,7 +9400,7 @@
         <w:rPr>
           <w:rFonts w:cs="Times New Roman"/>
           <w:noProof/>
-          <w:lang w:eastAsia="ja-JP"/>
+          <w:lang w:eastAsia="ru-RU"/>
         </w:rPr>
         <w:drawing>
           <wp:inline distT="0" distB="0" distL="0" distR="0" wp14:anchorId="466C6776" wp14:editId="47C9E804">
@@ -9520,7 +9520,7 @@
         <w:rPr>
           <w:rFonts w:cs="Times New Roman"/>
           <w:noProof/>
-          <w:lang w:eastAsia="ja-JP"/>
+          <w:lang w:eastAsia="ru-RU"/>
         </w:rPr>
         <w:lastRenderedPageBreak/>
         <w:drawing>
@@ -9641,7 +9641,7 @@
         <w:rPr>
           <w:rFonts w:cs="Times New Roman"/>
           <w:noProof/>
-          <w:lang w:eastAsia="ja-JP"/>
+          <w:lang w:eastAsia="ru-RU"/>
         </w:rPr>
         <w:drawing>
           <wp:inline distT="0" distB="0" distL="0" distR="0" wp14:anchorId="5B328681" wp14:editId="3C5EDAE8">
@@ -9761,7 +9761,7 @@
         <w:rPr>
           <w:rFonts w:cs="Times New Roman"/>
           <w:noProof/>
-          <w:lang w:eastAsia="ja-JP"/>
+          <w:lang w:eastAsia="ru-RU"/>
         </w:rPr>
         <w:lastRenderedPageBreak/>
         <w:drawing>
@@ -9882,7 +9882,7 @@
         <w:rPr>
           <w:rFonts w:cs="Times New Roman"/>
           <w:noProof/>
-          <w:lang w:eastAsia="ja-JP"/>
+          <w:lang w:eastAsia="ru-RU"/>
         </w:rPr>
         <w:drawing>
           <wp:inline distT="0" distB="0" distL="0" distR="0" wp14:anchorId="313ADC8B" wp14:editId="3A472FBA">
@@ -10016,7 +10016,7 @@
         <w:rPr>
           <w:rFonts w:cs="Times New Roman"/>
           <w:noProof/>
-          <w:lang w:eastAsia="ja-JP"/>
+          <w:lang w:eastAsia="ru-RU"/>
         </w:rPr>
         <w:drawing>
           <wp:inline distT="0" distB="0" distL="0" distR="0" wp14:anchorId="460150B9" wp14:editId="3B82A512">
@@ -10141,6 +10141,7 @@
           <w:rFonts w:cs="Times New Roman"/>
           <w:lang w:eastAsia="ja-JP"/>
         </w:rPr>
+        <w:lastRenderedPageBreak/>
         <w:t xml:space="preserve"> </w:t>
       </w:r>
       <w:bookmarkStart w:id="28" w:name="_Toc132973697"/>
@@ -10166,7 +10167,7 @@
         <w:rPr>
           <w:rFonts w:cs="Times New Roman"/>
           <w:noProof/>
-          <w:lang w:eastAsia="ja-JP"/>
+          <w:lang w:eastAsia="ru-RU"/>
         </w:rPr>
         <w:drawing>
           <wp:inline distT="0" distB="0" distL="0" distR="0" wp14:anchorId="0892B901" wp14:editId="7FCFFDC0">
@@ -10300,7 +10301,7 @@
         <w:rPr>
           <w:rFonts w:cs="Times New Roman"/>
           <w:noProof/>
-          <w:lang w:eastAsia="ja-JP"/>
+          <w:lang w:eastAsia="ru-RU"/>
         </w:rPr>
         <w:drawing>
           <wp:inline distT="0" distB="0" distL="0" distR="0" wp14:anchorId="6946BD43" wp14:editId="59D79FC3">
@@ -10427,8 +10428,9 @@
         <w:rPr>
           <w:rFonts w:cs="Times New Roman"/>
           <w:noProof/>
-          <w:lang w:eastAsia="ja-JP"/>
-        </w:rPr>
+          <w:lang w:eastAsia="ru-RU"/>
+        </w:rPr>
+        <w:lastRenderedPageBreak/>
         <w:drawing>
           <wp:inline distT="0" distB="0" distL="0" distR="0" wp14:anchorId="2A1FDCDC" wp14:editId="64CAD45E">
             <wp:extent cx="5257800" cy="3438525"/>
@@ -10561,9 +10563,8 @@
         <w:rPr>
           <w:rFonts w:cs="Times New Roman"/>
           <w:noProof/>
-          <w:lang w:eastAsia="ja-JP"/>
-        </w:rPr>
-        <w:lastRenderedPageBreak/>
+          <w:lang w:eastAsia="ru-RU"/>
+        </w:rPr>
         <w:drawing>
           <wp:inline distT="0" distB="0" distL="0" distR="0" wp14:anchorId="4B4ECFCE" wp14:editId="09740CE4">
             <wp:extent cx="5257800" cy="3438525"/>
@@ -10682,7 +10683,7 @@
         <w:rPr>
           <w:rFonts w:cs="Times New Roman"/>
           <w:noProof/>
-          <w:lang w:eastAsia="ja-JP"/>
+          <w:lang w:eastAsia="ru-RU"/>
         </w:rPr>
         <w:lastRenderedPageBreak/>
         <w:drawing>
@@ -10803,7 +10804,7 @@
         <w:rPr>
           <w:rFonts w:cs="Times New Roman"/>
           <w:noProof/>
-          <w:lang w:eastAsia="ja-JP"/>
+          <w:lang w:eastAsia="ru-RU"/>
         </w:rPr>
         <w:lastRenderedPageBreak/>
         <w:drawing>
@@ -10924,7 +10925,7 @@
         <w:rPr>
           <w:rFonts w:cs="Times New Roman"/>
           <w:noProof/>
-          <w:lang w:eastAsia="ja-JP"/>
+          <w:lang w:eastAsia="ru-RU"/>
         </w:rPr>
         <w:drawing>
           <wp:inline distT="0" distB="0" distL="0" distR="0" wp14:anchorId="47F23609" wp14:editId="37C2E04A">
@@ -11058,7 +11059,7 @@
         <w:rPr>
           <w:rFonts w:cs="Times New Roman"/>
           <w:noProof/>
-          <w:lang w:eastAsia="ja-JP"/>
+          <w:lang w:eastAsia="ru-RU"/>
         </w:rPr>
         <w:lastRenderedPageBreak/>
         <w:drawing>
@@ -11186,7 +11187,7 @@
         <w:rPr>
           <w:rFonts w:cs="Times New Roman"/>
           <w:noProof/>
-          <w:lang w:eastAsia="ja-JP"/>
+          <w:lang w:eastAsia="ru-RU"/>
         </w:rPr>
         <w:drawing>
           <wp:inline distT="0" distB="0" distL="0" distR="0" wp14:anchorId="527512BF" wp14:editId="60F9D11B">
@@ -11299,7 +11300,7 @@
         <w:rPr>
           <w:rFonts w:cs="Times New Roman"/>
           <w:noProof/>
-          <w:lang w:eastAsia="ja-JP"/>
+          <w:lang w:eastAsia="ru-RU"/>
         </w:rPr>
         <w:drawing>
           <wp:inline distT="0" distB="0" distL="0" distR="0" wp14:anchorId="0CF4F724" wp14:editId="58A9C3D2">
@@ -11419,7 +11420,7 @@
         <w:rPr>
           <w:rFonts w:cs="Times New Roman"/>
           <w:noProof/>
-          <w:lang w:eastAsia="ja-JP"/>
+          <w:lang w:eastAsia="ru-RU"/>
         </w:rPr>
         <w:lastRenderedPageBreak/>
         <w:drawing>
@@ -11540,7 +11541,7 @@
         <w:rPr>
           <w:rFonts w:cs="Times New Roman"/>
           <w:noProof/>
-          <w:lang w:eastAsia="ja-JP"/>
+          <w:lang w:eastAsia="ru-RU"/>
         </w:rPr>
         <w:drawing>
           <wp:inline distT="0" distB="0" distL="0" distR="0" wp14:anchorId="0E95D11A" wp14:editId="38CB9B29">
@@ -11685,7 +11686,7 @@
       <w:r>
         <w:rPr>
           <w:noProof/>
-          <w:lang w:eastAsia="ja-JP"/>
+          <w:lang w:eastAsia="ru-RU"/>
         </w:rPr>
         <w:drawing>
           <wp:inline distT="0" distB="0" distL="0" distR="0" wp14:anchorId="4A6FC007" wp14:editId="3BC5A460">
@@ -11796,7 +11797,7 @@
       <w:r>
         <w:rPr>
           <w:noProof/>
-          <w:lang w:eastAsia="ja-JP"/>
+          <w:lang w:eastAsia="ru-RU"/>
         </w:rPr>
         <w:lastRenderedPageBreak/>
         <w:drawing>
@@ -11908,7 +11909,7 @@
       <w:r>
         <w:rPr>
           <w:noProof/>
-          <w:lang w:eastAsia="ja-JP"/>
+          <w:lang w:eastAsia="ru-RU"/>
         </w:rPr>
         <w:drawing>
           <wp:inline distT="0" distB="0" distL="0" distR="0" wp14:anchorId="0C91CBD1" wp14:editId="3F1F68D5">
@@ -12019,7 +12020,7 @@
       <w:r>
         <w:rPr>
           <w:noProof/>
-          <w:lang w:eastAsia="ja-JP"/>
+          <w:lang w:eastAsia="ru-RU"/>
         </w:rPr>
         <w:lastRenderedPageBreak/>
         <w:drawing>
@@ -12131,7 +12132,7 @@
       <w:r>
         <w:rPr>
           <w:noProof/>
-          <w:lang w:eastAsia="ja-JP"/>
+          <w:lang w:eastAsia="ru-RU"/>
         </w:rPr>
         <w:drawing>
           <wp:inline distT="0" distB="0" distL="0" distR="0" wp14:anchorId="23F0B78B" wp14:editId="00FF266A">
@@ -12269,7 +12270,7 @@
       <w:r>
         <w:rPr>
           <w:noProof/>
-          <w:lang w:eastAsia="ja-JP"/>
+          <w:lang w:eastAsia="ru-RU"/>
         </w:rPr>
         <w:drawing>
           <wp:inline distT="0" distB="0" distL="0" distR="0" wp14:anchorId="434897E3" wp14:editId="72ED106D">
@@ -12380,7 +12381,7 @@
       <w:r>
         <w:rPr>
           <w:noProof/>
-          <w:lang w:eastAsia="ja-JP"/>
+          <w:lang w:eastAsia="ru-RU"/>
         </w:rPr>
         <w:drawing>
           <wp:inline distT="0" distB="0" distL="0" distR="0" wp14:anchorId="33F70DE9" wp14:editId="261FBCAF">
@@ -12497,7 +12498,7 @@
       <w:r>
         <w:rPr>
           <w:noProof/>
-          <w:lang w:eastAsia="ja-JP"/>
+          <w:lang w:eastAsia="ru-RU"/>
         </w:rPr>
         <w:lastRenderedPageBreak/>
         <w:drawing>
@@ -12597,7 +12598,7 @@
       <w:r>
         <w:rPr>
           <w:noProof/>
-          <w:lang w:eastAsia="ja-JP"/>
+          <w:lang w:eastAsia="ru-RU"/>
         </w:rPr>
         <w:drawing>
           <wp:inline distT="0" distB="0" distL="0" distR="0" wp14:anchorId="08842E47" wp14:editId="6419E804">
@@ -12696,7 +12697,7 @@
       <w:r>
         <w:rPr>
           <w:noProof/>
-          <w:lang w:eastAsia="ja-JP"/>
+          <w:lang w:eastAsia="ru-RU"/>
         </w:rPr>
         <w:lastRenderedPageBreak/>
         <w:drawing>
@@ -12793,7 +12794,7 @@
       <w:r>
         <w:rPr>
           <w:noProof/>
-          <w:lang w:eastAsia="ja-JP"/>
+          <w:lang w:eastAsia="ru-RU"/>
         </w:rPr>
         <w:drawing>
           <wp:inline distT="0" distB="0" distL="0" distR="0" wp14:anchorId="1572D023" wp14:editId="54F46C7F">
@@ -12919,7 +12920,7 @@
       <w:r>
         <w:rPr>
           <w:noProof/>
-          <w:lang w:eastAsia="ja-JP"/>
+          <w:lang w:eastAsia="ru-RU"/>
         </w:rPr>
         <w:drawing>
           <wp:inline distT="0" distB="0" distL="0" distR="0" wp14:anchorId="0F101BA3" wp14:editId="260A29E9">
@@ -13012,7 +13013,7 @@
       <w:r>
         <w:rPr>
           <w:noProof/>
-          <w:lang w:eastAsia="ja-JP"/>
+          <w:lang w:eastAsia="ru-RU"/>
         </w:rPr>
         <w:drawing>
           <wp:inline distT="0" distB="0" distL="0" distR="0" wp14:anchorId="7FC11683" wp14:editId="5C3CD018">
@@ -13105,7 +13106,7 @@
       <w:r>
         <w:rPr>
           <w:noProof/>
-          <w:lang w:eastAsia="ja-JP"/>
+          <w:lang w:eastAsia="ru-RU"/>
         </w:rPr>
         <w:lastRenderedPageBreak/>
         <w:drawing>
@@ -13199,7 +13200,7 @@
       <w:r>
         <w:rPr>
           <w:noProof/>
-          <w:lang w:eastAsia="ja-JP"/>
+          <w:lang w:eastAsia="ru-RU"/>
         </w:rPr>
         <w:drawing>
           <wp:inline distT="0" distB="0" distL="0" distR="0" wp14:anchorId="0F28B783" wp14:editId="071D4C85">
@@ -13292,7 +13293,7 @@
       <w:r>
         <w:rPr>
           <w:noProof/>
-          <w:lang w:eastAsia="ja-JP"/>
+          <w:lang w:eastAsia="ru-RU"/>
         </w:rPr>
         <w:lastRenderedPageBreak/>
         <w:drawing>
@@ -13357,7 +13358,15 @@
         <w:rPr>
           <w:lang w:eastAsia="ja-JP"/>
         </w:rPr>
-        <w:t>рисунок 54 – М</w:t>
+        <w:t>Р</w:t>
+      </w:r>
+      <w:bookmarkStart w:id="32" w:name="_GoBack"/>
+      <w:bookmarkEnd w:id="32"/>
+      <w:r>
+        <w:rPr>
+          <w:lang w:eastAsia="ja-JP"/>
+        </w:rPr>
+        <w:t>исунок 54 – М</w:t>
       </w:r>
       <w:r>
         <w:rPr>
@@ -13390,7 +13399,7 @@
           <w:lang w:eastAsia="ja-JP"/>
         </w:rPr>
       </w:pPr>
-      <w:bookmarkStart w:id="32" w:name="_Toc132973701"/>
+      <w:bookmarkStart w:id="33" w:name="_Toc132973701"/>
       <w:r>
         <w:rPr>
           <w:rFonts w:cs="Times New Roman"/>
@@ -13399,8 +13408,6 @@
         <w:lastRenderedPageBreak/>
         <w:t>ЗАКЛЮЧЕНИЕ</w:t>
       </w:r>
-      <w:bookmarkStart w:id="33" w:name="_GoBack"/>
-      <w:bookmarkEnd w:id="32"/>
       <w:bookmarkEnd w:id="33"/>
     </w:p>
     <w:p>
@@ -14022,7 +14029,7 @@
           <w:rPr>
             <w:noProof/>
           </w:rPr>
-          <w:t>40</w:t>
+          <w:t>39</w:t>
         </w:r>
         <w:r>
           <w:fldChar w:fldCharType="end"/>
@@ -14075,7 +14082,7 @@
         <w:b/>
         <w:noProof/>
         <w:szCs w:val="28"/>
-        <w:lang w:eastAsia="ja-JP"/>
+        <w:lang w:eastAsia="ru-RU"/>
       </w:rPr>
       <mc:AlternateContent>
         <mc:Choice Requires="wpg">
@@ -19230,7 +19237,7 @@
 </file>
 
 <file path=customXml/itemProps1.xml><?xml version="1.0" encoding="utf-8"?>
-<ds:datastoreItem xmlns:ds="http://schemas.openxmlformats.org/officeDocument/2006/customXml" ds:itemID="{E6127612-5245-44CB-9DA1-B3EBE917F9C9}">
+<ds:datastoreItem xmlns:ds="http://schemas.openxmlformats.org/officeDocument/2006/customXml" ds:itemID="{FEACC636-2302-43CC-B53C-40C02ECDC844}">
   <ds:schemaRefs>
     <ds:schemaRef ds:uri="http://schemas.openxmlformats.org/officeDocument/2006/bibliography"/>
   </ds:schemaRefs>

</xml_diff>